<commit_message>
Início de implementação do checker. Revisão de informações das classes reais que irão decorar a AST.
</commit_message>
<xml_diff>
--- a/ projeto-compiladores-blr/ProjetoCompiladores/Documentação/Gramaticas Léxica e Sintática.docx
+++ b/ projeto-compiladores-blr/ProjetoCompiladores/Documentação/Gramaticas Léxica e Sintática.docx
@@ -1,6 +1,6 @@
 
 <file path=word/document.xml><?xml version="1.0" encoding="utf-8"?>
-<w:document xmlns:ve="http://schemas.openxmlformats.org/markup-compatibility/2006" xmlns:o="urn:schemas-microsoft-com:office:office" xmlns:r="http://schemas.openxmlformats.org/officeDocument/2006/relationships" xmlns:m="http://schemas.openxmlformats.org/officeDocument/2006/math" xmlns:v="urn:schemas-microsoft-com:vml" xmlns:wp="http://schemas.openxmlformats.org/drawingml/2006/wordprocessingDrawing" xmlns:w10="urn:schemas-microsoft-com:office:word" xmlns:w="http://schemas.openxmlformats.org/wordprocessingml/2006/main" xmlns:wne="http://schemas.microsoft.com/office/word/2006/wordml">
+<w:document xmlns:wpc="http://schemas.microsoft.com/office/word/2010/wordprocessingCanvas" xmlns:mc="http://schemas.openxmlformats.org/markup-compatibility/2006" xmlns:o="urn:schemas-microsoft-com:office:office" xmlns:r="http://schemas.openxmlformats.org/officeDocument/2006/relationships" xmlns:m="http://schemas.openxmlformats.org/officeDocument/2006/math" xmlns:v="urn:schemas-microsoft-com:vml" xmlns:wp14="http://schemas.microsoft.com/office/word/2010/wordprocessingDrawing" xmlns:wp="http://schemas.openxmlformats.org/drawingml/2006/wordprocessingDrawing" xmlns:w10="urn:schemas-microsoft-com:office:word" xmlns:w="http://schemas.openxmlformats.org/wordprocessingml/2006/main" xmlns:w14="http://schemas.microsoft.com/office/word/2010/wordml" xmlns:wpg="http://schemas.microsoft.com/office/word/2010/wordprocessingGroup" xmlns:wpi="http://schemas.microsoft.com/office/word/2010/wordprocessingInk" xmlns:wne="http://schemas.microsoft.com/office/word/2006/wordml" xmlns:wps="http://schemas.microsoft.com/office/word/2010/wordprocessingShape" mc:Ignorable="w14 wp14">
   <w:body>
     <w:p>
       <w:pPr>
@@ -539,7 +539,7 @@
         <w:spacing w:after="0" w:line="240" w:lineRule="auto"/>
         <w:rPr>
           <w:rFonts w:ascii="Arial" w:eastAsia="Times New Roman" w:hAnsi="Arial" w:cs="Arial"/>
-          <w:color w:val="000000"/>
+          <w:color w:val="E36C0A" w:themeColor="accent6" w:themeShade="BF"/>
           <w:sz w:val="23"/>
           <w:szCs w:val="23"/>
           <w:shd w:val="clear" w:color="auto" w:fill="FFFFFF"/>
@@ -976,6 +976,47 @@
           <w:lang w:val="en-US" w:eastAsia="pt-BR"/>
         </w:rPr>
         <w:t>relationalExpression</w:t>
+      </w:r>
+      <w:proofErr w:type="spellEnd"/>
+      <w:r>
+        <w:rPr>
+          <w:rFonts w:ascii="Arial" w:eastAsia="Times New Roman" w:hAnsi="Arial" w:cs="Arial"/>
+          <w:color w:val="000000"/>
+          <w:sz w:val="23"/>
+          <w:szCs w:val="23"/>
+          <w:shd w:val="clear" w:color="auto" w:fill="FFFFFF"/>
+          <w:lang w:val="en-US" w:eastAsia="pt-BR"/>
+        </w:rPr>
+        <w:t xml:space="preserve"> </w:t>
+      </w:r>
+      <w:r>
+        <w:rPr>
+          <w:rFonts w:ascii="Arial" w:eastAsia="Times New Roman" w:hAnsi="Arial" w:cs="Arial"/>
+          <w:b/>
+          <w:i/>
+          <w:color w:val="E36C0A" w:themeColor="accent6" w:themeShade="BF"/>
+          <w:sz w:val="23"/>
+          <w:szCs w:val="23"/>
+          <w:u w:val="single"/>
+          <w:shd w:val="clear" w:color="auto" w:fill="FFFFFF"/>
+          <w:lang w:val="en-US" w:eastAsia="pt-BR"/>
+        </w:rPr>
+        <w:t xml:space="preserve">| </w:t>
+      </w:r>
+      <w:proofErr w:type="spellStart"/>
+      <w:r>
+        <w:rPr>
+          <w:rFonts w:ascii="Arial" w:eastAsia="Times New Roman" w:hAnsi="Arial" w:cs="Arial"/>
+          <w:b/>
+          <w:i/>
+          <w:color w:val="E36C0A" w:themeColor="accent6" w:themeShade="BF"/>
+          <w:sz w:val="23"/>
+          <w:szCs w:val="23"/>
+          <w:u w:val="single"/>
+          <w:shd w:val="clear" w:color="auto" w:fill="FFFFFF"/>
+          <w:lang w:val="en-US" w:eastAsia="pt-BR"/>
+        </w:rPr>
+        <w:t>functionCall</w:t>
       </w:r>
       <w:proofErr w:type="spellEnd"/>
     </w:p>
@@ -1518,7 +1559,6 @@
           <w:lang w:val="en-US" w:eastAsia="pt-BR"/>
         </w:rPr>
       </w:pPr>
-      <w:bookmarkStart w:id="0" w:name="_GoBack"/>
       <w:r>
         <w:rPr>
           <w:rFonts w:ascii="Arial" w:eastAsia="Times New Roman" w:hAnsi="Arial" w:cs="Arial"/>
@@ -1532,7 +1572,6 @@
           <v:line id="Conector reto 1" o:spid="_x0000_s1026" style="position:absolute;z-index:251659264;visibility:visible;mso-wrap-style:square;mso-height-percent:0;mso-wrap-distance-left:9pt;mso-wrap-distance-top:0;mso-wrap-distance-right:9pt;mso-wrap-distance-bottom:0;mso-position-horizontal:absolute;mso-position-horizontal-relative:text;mso-position-vertical:absolute;mso-position-vertical-relative:text;mso-height-percent:0;mso-height-relative:margin" from="-1.05pt,5.15pt" to="464.7pt,5.15pt" o:gfxdata="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" strokecolor="black [3040]"/>
         </w:pict>
       </w:r>
-      <w:bookmarkEnd w:id="0"/>
     </w:p>
     <w:p>
       <w:pPr>
@@ -2648,7 +2687,7 @@
 </file>
 
 <file path=word/styles.xml><?xml version="1.0" encoding="utf-8"?>
-<w:styles xmlns:r="http://schemas.openxmlformats.org/officeDocument/2006/relationships" xmlns:w="http://schemas.openxmlformats.org/wordprocessingml/2006/main">
+<w:styles xmlns:mc="http://schemas.openxmlformats.org/markup-compatibility/2006" xmlns:r="http://schemas.openxmlformats.org/officeDocument/2006/relationships" xmlns:w="http://schemas.openxmlformats.org/wordprocessingml/2006/main" xmlns:w14="http://schemas.microsoft.com/office/word/2010/wordml" mc:Ignorable="w14">
   <w:docDefaults>
     <w:rPrDefault>
       <w:rPr>
@@ -2819,7 +2858,6 @@
     <w:uiPriority w:val="99"/>
     <w:semiHidden/>
     <w:unhideWhenUsed/>
-    <w:qFormat/>
     <w:tblPr>
       <w:tblInd w:w="0" w:type="dxa"/>
       <w:tblCellMar>

</xml_diff>

<commit_message>
Até análise sintática ATUALIZADO com nova gramática.
</commit_message>
<xml_diff>
--- a/ projeto-compiladores-blr/ProjetoCompiladores/Documentação/Gramaticas Léxica e Sintática.docx
+++ b/ projeto-compiladores-blr/ProjetoCompiladores/Documentação/Gramaticas Léxica e Sintática.docx
@@ -11,66 +11,800 @@
           <w:sz w:val="23"/>
           <w:szCs w:val="23"/>
           <w:shd w:val="clear" w:color="auto" w:fill="FFFFFF"/>
-          <w:lang w:eastAsia="pt-BR"/>
+          <w:lang w:val="en-US" w:eastAsia="pt-BR"/>
         </w:rPr>
       </w:pPr>
-      <w:r>
-        <w:rPr>
-          <w:rFonts w:ascii="Arial" w:eastAsia="Times New Roman" w:hAnsi="Arial" w:cs="Arial"/>
-          <w:color w:val="8DB3E2" w:themeColor="text2" w:themeTint="66"/>
-          <w:sz w:val="23"/>
-          <w:szCs w:val="23"/>
-          <w:shd w:val="clear" w:color="auto" w:fill="FFFFFF"/>
-          <w:lang w:eastAsia="pt-BR"/>
-        </w:rPr>
-        <w:t>1ª MUDANÇA</w:t>
+      <w:proofErr w:type="gramStart"/>
+      <w:r>
+        <w:rPr>
+          <w:rFonts w:ascii="Arial" w:eastAsia="Times New Roman" w:hAnsi="Arial" w:cs="Arial"/>
+          <w:color w:val="000000"/>
+          <w:sz w:val="23"/>
+          <w:szCs w:val="23"/>
+          <w:shd w:val="clear" w:color="auto" w:fill="FFFFFF"/>
+          <w:lang w:val="en-US" w:eastAsia="pt-BR"/>
+        </w:rPr>
+        <w:t>root :</w:t>
+      </w:r>
+      <w:proofErr w:type="gramEnd"/>
+      <w:r>
+        <w:rPr>
+          <w:rFonts w:ascii="Arial" w:eastAsia="Times New Roman" w:hAnsi="Arial" w:cs="Arial"/>
+          <w:color w:val="000000"/>
+          <w:sz w:val="23"/>
+          <w:szCs w:val="23"/>
+          <w:shd w:val="clear" w:color="auto" w:fill="FFFFFF"/>
+          <w:lang w:val="en-US" w:eastAsia="pt-BR"/>
+        </w:rPr>
+        <w:t>:= (program)*</w:t>
       </w:r>
     </w:p>
     <w:p>
       <w:pPr>
         <w:spacing w:after="0" w:line="240" w:lineRule="auto"/>
         <w:rPr>
-          <w:rFonts w:ascii="Arial" w:eastAsia="Times New Roman" w:hAnsi="Arial" w:cs="Arial"/>
-          <w:color w:val="8DB3E2" w:themeColor="text2" w:themeTint="66"/>
-          <w:sz w:val="23"/>
-          <w:szCs w:val="23"/>
-          <w:shd w:val="clear" w:color="auto" w:fill="FFFFFF"/>
-          <w:lang w:eastAsia="pt-BR"/>
+          <w:rFonts w:ascii="Times New Roman" w:eastAsia="Times New Roman" w:hAnsi="Times New Roman" w:cs="Times New Roman"/>
+          <w:color w:val="000000"/>
+          <w:sz w:val="23"/>
+          <w:szCs w:val="23"/>
+          <w:lang w:val="en-US" w:eastAsia="pt-BR"/>
         </w:rPr>
       </w:pPr>
-      <w:r>
-        <w:rPr>
-          <w:rFonts w:ascii="Arial" w:eastAsia="Times New Roman" w:hAnsi="Arial" w:cs="Arial"/>
-          <w:color w:val="8DB3E2" w:themeColor="text2" w:themeTint="66"/>
-          <w:sz w:val="23"/>
-          <w:szCs w:val="23"/>
-          <w:shd w:val="clear" w:color="auto" w:fill="FFFFFF"/>
-          <w:lang w:eastAsia="pt-BR"/>
-        </w:rPr>
-        <w:t>Todas as funções estarão abaixo de todos os</w:t>
-      </w:r>
-      <w:r>
-        <w:rPr>
-          <w:rFonts w:ascii="Arial" w:eastAsia="Times New Roman" w:hAnsi="Arial" w:cs="Arial"/>
-          <w:color w:val="8DB3E2" w:themeColor="text2" w:themeTint="66"/>
-          <w:sz w:val="23"/>
-          <w:szCs w:val="23"/>
-          <w:shd w:val="clear" w:color="auto" w:fill="FFFFFF"/>
-          <w:lang w:eastAsia="pt-BR"/>
-        </w:rPr>
-        <w:t xml:space="preserve"> comandos do programa!</w:t>
+      <w:proofErr w:type="gramStart"/>
+      <w:r>
+        <w:rPr>
+          <w:rFonts w:ascii="Arial" w:eastAsia="Times New Roman" w:hAnsi="Arial" w:cs="Arial"/>
+          <w:color w:val="000000"/>
+          <w:sz w:val="23"/>
+          <w:szCs w:val="23"/>
+          <w:shd w:val="clear" w:color="auto" w:fill="FFFFFF"/>
+          <w:lang w:val="en-US" w:eastAsia="pt-BR"/>
+        </w:rPr>
+        <w:t>program :</w:t>
+      </w:r>
+      <w:proofErr w:type="gramEnd"/>
+      <w:r>
+        <w:rPr>
+          <w:rFonts w:ascii="Arial" w:eastAsia="Times New Roman" w:hAnsi="Arial" w:cs="Arial"/>
+          <w:color w:val="000000"/>
+          <w:sz w:val="23"/>
+          <w:szCs w:val="23"/>
+          <w:shd w:val="clear" w:color="auto" w:fill="FFFFFF"/>
+          <w:lang w:val="en-US" w:eastAsia="pt-BR"/>
+        </w:rPr>
+        <w:t xml:space="preserve">:= </w:t>
+      </w:r>
+      <w:r>
+        <w:rPr>
+          <w:rFonts w:ascii="Arial" w:eastAsia="Times New Roman" w:hAnsi="Arial" w:cs="Arial"/>
+          <w:color w:val="000000"/>
+          <w:sz w:val="23"/>
+          <w:szCs w:val="23"/>
+          <w:shd w:val="clear" w:color="auto" w:fill="FFFFFF"/>
+          <w:lang w:val="en-US" w:eastAsia="pt-BR"/>
+        </w:rPr>
+        <w:t xml:space="preserve">command | </w:t>
+      </w:r>
+      <w:proofErr w:type="spellStart"/>
+      <w:r>
+        <w:rPr>
+          <w:rFonts w:ascii="Arial" w:eastAsia="Times New Roman" w:hAnsi="Arial" w:cs="Arial"/>
+          <w:color w:val="000000"/>
+          <w:sz w:val="23"/>
+          <w:szCs w:val="23"/>
+          <w:shd w:val="clear" w:color="auto" w:fill="FFFFFF"/>
+          <w:lang w:val="en-US" w:eastAsia="pt-BR"/>
+        </w:rPr>
+        <w:t>functionDeclaration</w:t>
+      </w:r>
+      <w:proofErr w:type="spellEnd"/>
+      <w:r>
+        <w:rPr>
+          <w:rFonts w:ascii="Arial" w:eastAsia="Times New Roman" w:hAnsi="Arial" w:cs="Arial"/>
+          <w:color w:val="000000"/>
+          <w:sz w:val="23"/>
+          <w:szCs w:val="23"/>
+          <w:shd w:val="clear" w:color="auto" w:fill="FFFFFF"/>
+          <w:lang w:val="en-US" w:eastAsia="pt-BR"/>
+        </w:rPr>
+        <w:br/>
+      </w:r>
+      <w:r>
+        <w:rPr>
+          <w:rFonts w:ascii="Arial" w:eastAsia="Times New Roman" w:hAnsi="Arial" w:cs="Arial"/>
+          <w:color w:val="000000"/>
+          <w:sz w:val="23"/>
+          <w:szCs w:val="23"/>
+          <w:shd w:val="clear" w:color="auto" w:fill="FFFFFF"/>
+          <w:lang w:val="en-US" w:eastAsia="pt-BR"/>
+        </w:rPr>
+        <w:br/>
+        <w:t xml:space="preserve">command ::=  identifier </w:t>
+      </w:r>
+      <w:r>
+        <w:rPr>
+          <w:rFonts w:ascii="Arial" w:eastAsia="Times New Roman" w:hAnsi="Arial" w:cs="Arial"/>
+          <w:b/>
+          <w:bCs/>
+          <w:color w:val="FF0000"/>
+          <w:sz w:val="23"/>
+          <w:szCs w:val="23"/>
+          <w:shd w:val="clear" w:color="auto" w:fill="FFFFFF"/>
+          <w:lang w:val="en-US" w:eastAsia="pt-BR"/>
+        </w:rPr>
+        <w:t>=</w:t>
+      </w:r>
+      <w:r>
+        <w:rPr>
+          <w:rFonts w:ascii="Arial" w:eastAsia="Times New Roman" w:hAnsi="Arial" w:cs="Arial"/>
+          <w:color w:val="000000"/>
+          <w:sz w:val="23"/>
+          <w:szCs w:val="23"/>
+          <w:shd w:val="clear" w:color="auto" w:fill="FFFFFF"/>
+          <w:lang w:val="en-US" w:eastAsia="pt-BR"/>
+        </w:rPr>
+        <w:t xml:space="preserve"> expression</w:t>
       </w:r>
     </w:p>
     <w:p>
       <w:pPr>
         <w:spacing w:after="0" w:line="240" w:lineRule="auto"/>
+        <w:ind w:firstLine="720"/>
+        <w:rPr>
+          <w:rFonts w:ascii="Times New Roman" w:eastAsia="Times New Roman" w:hAnsi="Times New Roman" w:cs="Times New Roman"/>
+          <w:color w:val="000000"/>
+          <w:sz w:val="23"/>
+          <w:szCs w:val="23"/>
+          <w:lang w:val="en-US" w:eastAsia="pt-BR"/>
+        </w:rPr>
+      </w:pPr>
+      <w:r>
+        <w:rPr>
+          <w:rFonts w:ascii="Arial" w:eastAsia="Times New Roman" w:hAnsi="Arial" w:cs="Arial"/>
+          <w:color w:val="000000"/>
+          <w:sz w:val="23"/>
+          <w:szCs w:val="23"/>
+          <w:shd w:val="clear" w:color="auto" w:fill="FFFFFF"/>
+          <w:lang w:val="en-US" w:eastAsia="pt-BR"/>
+        </w:rPr>
+        <w:t xml:space="preserve">| </w:t>
+      </w:r>
+      <w:proofErr w:type="gramStart"/>
+      <w:r>
+        <w:rPr>
+          <w:rFonts w:ascii="Arial" w:eastAsia="Times New Roman" w:hAnsi="Arial" w:cs="Arial"/>
+          <w:b/>
+          <w:bCs/>
+          <w:color w:val="FF0000"/>
+          <w:sz w:val="23"/>
+          <w:szCs w:val="23"/>
+          <w:shd w:val="clear" w:color="auto" w:fill="FFFFFF"/>
+          <w:lang w:val="en-US" w:eastAsia="pt-BR"/>
+        </w:rPr>
+        <w:t>while</w:t>
+      </w:r>
+      <w:proofErr w:type="gramEnd"/>
+      <w:r>
+        <w:rPr>
+          <w:rFonts w:ascii="Arial" w:eastAsia="Times New Roman" w:hAnsi="Arial" w:cs="Arial"/>
+          <w:color w:val="000000"/>
+          <w:sz w:val="23"/>
+          <w:szCs w:val="23"/>
+          <w:shd w:val="clear" w:color="auto" w:fill="FFFFFF"/>
+          <w:lang w:val="en-US" w:eastAsia="pt-BR"/>
+        </w:rPr>
+        <w:t xml:space="preserve"> expression </w:t>
+      </w:r>
+      <w:r>
+        <w:rPr>
+          <w:rFonts w:ascii="Arial" w:eastAsia="Times New Roman" w:hAnsi="Arial" w:cs="Arial"/>
+          <w:b/>
+          <w:bCs/>
+          <w:color w:val="FF0000"/>
+          <w:sz w:val="23"/>
+          <w:szCs w:val="23"/>
+          <w:shd w:val="clear" w:color="auto" w:fill="FFFFFF"/>
+          <w:lang w:val="en-US" w:eastAsia="pt-BR"/>
+        </w:rPr>
+        <w:t>do</w:t>
+      </w:r>
+      <w:r>
+        <w:rPr>
+          <w:rFonts w:ascii="Arial" w:eastAsia="Times New Roman" w:hAnsi="Arial" w:cs="Arial"/>
+          <w:color w:val="000000"/>
+          <w:sz w:val="23"/>
+          <w:szCs w:val="23"/>
+          <w:shd w:val="clear" w:color="auto" w:fill="FFFFFF"/>
+          <w:lang w:val="en-US" w:eastAsia="pt-BR"/>
+        </w:rPr>
+        <w:t xml:space="preserve"> (command)*  </w:t>
+      </w:r>
+      <w:r>
+        <w:rPr>
+          <w:rFonts w:ascii="Arial" w:eastAsia="Times New Roman" w:hAnsi="Arial" w:cs="Arial"/>
+          <w:b/>
+          <w:bCs/>
+          <w:color w:val="FF0000"/>
+          <w:sz w:val="23"/>
+          <w:szCs w:val="23"/>
+          <w:shd w:val="clear" w:color="auto" w:fill="FFFFFF"/>
+          <w:lang w:val="en-US" w:eastAsia="pt-BR"/>
+        </w:rPr>
+        <w:t>end</w:t>
+      </w:r>
+      <w:r>
+        <w:rPr>
+          <w:rFonts w:ascii="Arial" w:eastAsia="Times New Roman" w:hAnsi="Arial" w:cs="Arial"/>
+          <w:color w:val="000000"/>
+          <w:sz w:val="23"/>
+          <w:szCs w:val="23"/>
+          <w:shd w:val="clear" w:color="auto" w:fill="FFFFFF"/>
+          <w:lang w:val="en-US" w:eastAsia="pt-BR"/>
+        </w:rPr>
+        <w:br/>
+      </w:r>
+      <w:r>
+        <w:rPr>
+          <w:rFonts w:ascii="Arial" w:eastAsia="Times New Roman" w:hAnsi="Arial" w:cs="Arial"/>
+          <w:color w:val="000000"/>
+          <w:sz w:val="23"/>
+          <w:szCs w:val="23"/>
+          <w:shd w:val="clear" w:color="auto" w:fill="FFFFFF"/>
+          <w:lang w:val="en-US" w:eastAsia="pt-BR"/>
+        </w:rPr>
+        <w:tab/>
+        <w:t xml:space="preserve">| </w:t>
+      </w:r>
+      <w:r>
+        <w:rPr>
+          <w:rFonts w:ascii="Arial" w:eastAsia="Times New Roman" w:hAnsi="Arial" w:cs="Arial"/>
+          <w:b/>
+          <w:bCs/>
+          <w:color w:val="FF0000"/>
+          <w:sz w:val="23"/>
+          <w:szCs w:val="23"/>
+          <w:shd w:val="clear" w:color="auto" w:fill="FFFFFF"/>
+          <w:lang w:val="en-US" w:eastAsia="pt-BR"/>
+        </w:rPr>
+        <w:t>if</w:t>
+      </w:r>
+      <w:r>
+        <w:rPr>
+          <w:rFonts w:ascii="Arial" w:eastAsia="Times New Roman" w:hAnsi="Arial" w:cs="Arial"/>
+          <w:color w:val="000000"/>
+          <w:sz w:val="23"/>
+          <w:szCs w:val="23"/>
+          <w:shd w:val="clear" w:color="auto" w:fill="FFFFFF"/>
+          <w:lang w:val="en-US" w:eastAsia="pt-BR"/>
+        </w:rPr>
+        <w:t xml:space="preserve"> expression </w:t>
+      </w:r>
+      <w:r>
+        <w:rPr>
+          <w:rFonts w:ascii="Arial" w:eastAsia="Times New Roman" w:hAnsi="Arial" w:cs="Arial"/>
+          <w:b/>
+          <w:bCs/>
+          <w:color w:val="FF0000"/>
+          <w:sz w:val="23"/>
+          <w:szCs w:val="23"/>
+          <w:shd w:val="clear" w:color="auto" w:fill="FFFFFF"/>
+          <w:lang w:val="en-US" w:eastAsia="pt-BR"/>
+        </w:rPr>
+        <w:t>then</w:t>
+      </w:r>
+      <w:r>
+        <w:rPr>
+          <w:rFonts w:ascii="Arial" w:eastAsia="Times New Roman" w:hAnsi="Arial" w:cs="Arial"/>
+          <w:color w:val="000000"/>
+          <w:sz w:val="23"/>
+          <w:szCs w:val="23"/>
+          <w:shd w:val="clear" w:color="auto" w:fill="FFFFFF"/>
+          <w:lang w:val="en-US" w:eastAsia="pt-BR"/>
+        </w:rPr>
+        <w:t xml:space="preserve"> (command)* (</w:t>
+      </w:r>
+      <w:r>
+        <w:rPr>
+          <w:rFonts w:ascii="Arial" w:eastAsia="Times New Roman" w:hAnsi="Arial" w:cs="Arial"/>
+          <w:b/>
+          <w:bCs/>
+          <w:color w:val="FF0000"/>
+          <w:sz w:val="23"/>
+          <w:szCs w:val="23"/>
+          <w:shd w:val="clear" w:color="auto" w:fill="FFFFFF"/>
+          <w:lang w:val="en-US" w:eastAsia="pt-BR"/>
+        </w:rPr>
+        <w:t>else</w:t>
+      </w:r>
+      <w:r>
+        <w:rPr>
+          <w:rFonts w:ascii="Arial" w:eastAsia="Times New Roman" w:hAnsi="Arial" w:cs="Arial"/>
+          <w:color w:val="000000"/>
+          <w:sz w:val="23"/>
+          <w:szCs w:val="23"/>
+          <w:shd w:val="clear" w:color="auto" w:fill="FFFFFF"/>
+          <w:lang w:val="en-US" w:eastAsia="pt-BR"/>
+        </w:rPr>
+        <w:t xml:space="preserve"> (command)*)? </w:t>
+      </w:r>
+      <w:proofErr w:type="gramStart"/>
+      <w:r>
+        <w:rPr>
+          <w:rFonts w:ascii="Arial" w:eastAsia="Times New Roman" w:hAnsi="Arial" w:cs="Arial"/>
+          <w:b/>
+          <w:bCs/>
+          <w:color w:val="FF0000"/>
+          <w:sz w:val="23"/>
+          <w:szCs w:val="23"/>
+          <w:shd w:val="clear" w:color="auto" w:fill="FFFFFF"/>
+          <w:lang w:val="en-US" w:eastAsia="pt-BR"/>
+        </w:rPr>
+        <w:t>end</w:t>
+      </w:r>
+      <w:proofErr w:type="gramEnd"/>
+    </w:p>
+    <w:p>
+      <w:pPr>
+        <w:spacing w:after="0" w:line="240" w:lineRule="auto"/>
+        <w:rPr>
+          <w:rFonts w:ascii="Arial" w:eastAsia="Times New Roman" w:hAnsi="Arial" w:cs="Arial"/>
+          <w:color w:val="000000"/>
+          <w:sz w:val="23"/>
+          <w:szCs w:val="23"/>
+          <w:shd w:val="clear" w:color="auto" w:fill="FFFFFF"/>
+          <w:lang w:val="en-US" w:eastAsia="pt-BR"/>
+        </w:rPr>
+      </w:pPr>
+      <w:r>
+        <w:rPr>
+          <w:rFonts w:ascii="Arial" w:eastAsia="Times New Roman" w:hAnsi="Arial" w:cs="Arial"/>
+          <w:color w:val="000000"/>
+          <w:sz w:val="23"/>
+          <w:szCs w:val="23"/>
+          <w:shd w:val="clear" w:color="auto" w:fill="FFFFFF"/>
+          <w:lang w:val="en-US" w:eastAsia="pt-BR"/>
+        </w:rPr>
+        <w:tab/>
+      </w:r>
+      <w:r>
+        <w:rPr>
+          <w:rFonts w:ascii="Arial" w:eastAsia="Times New Roman" w:hAnsi="Arial" w:cs="Arial"/>
+          <w:color w:val="000000"/>
+          <w:sz w:val="23"/>
+          <w:szCs w:val="23"/>
+          <w:shd w:val="clear" w:color="auto" w:fill="FFFFFF"/>
+          <w:lang w:val="en-US" w:eastAsia="pt-BR"/>
+        </w:rPr>
+        <w:t xml:space="preserve">| </w:t>
+      </w:r>
+      <w:proofErr w:type="spellStart"/>
+      <w:proofErr w:type="gramStart"/>
+      <w:r>
+        <w:rPr>
+          <w:rFonts w:ascii="Arial" w:eastAsia="Times New Roman" w:hAnsi="Arial" w:cs="Arial"/>
+          <w:color w:val="000000"/>
+          <w:sz w:val="23"/>
+          <w:szCs w:val="23"/>
+          <w:shd w:val="clear" w:color="auto" w:fill="FFFFFF"/>
+          <w:lang w:val="en-US" w:eastAsia="pt-BR"/>
+        </w:rPr>
+        <w:t>procedureCall</w:t>
+      </w:r>
+      <w:proofErr w:type="spellEnd"/>
+      <w:proofErr w:type="gramEnd"/>
+      <w:r>
         <w:rPr>
           <w:rFonts w:ascii="Arial" w:eastAsia="Times New Roman" w:hAnsi="Arial" w:cs="Arial"/>
           <w:color w:val="8DB3E2" w:themeColor="text2" w:themeTint="66"/>
           <w:sz w:val="23"/>
           <w:szCs w:val="23"/>
           <w:shd w:val="clear" w:color="auto" w:fill="FFFFFF"/>
-          <w:lang w:eastAsia="pt-BR"/>
+          <w:lang w:val="en-US" w:eastAsia="pt-BR"/>
+        </w:rPr>
+        <w:t xml:space="preserve"> </w:t>
+      </w:r>
+    </w:p>
+    <w:p>
+      <w:pPr>
+        <w:spacing w:after="0" w:line="240" w:lineRule="auto"/>
+        <w:ind w:firstLine="720"/>
+        <w:rPr>
+          <w:rFonts w:ascii="Times New Roman" w:eastAsia="Times New Roman" w:hAnsi="Times New Roman" w:cs="Times New Roman"/>
+          <w:color w:val="000000"/>
+          <w:sz w:val="23"/>
+          <w:szCs w:val="23"/>
+          <w:lang w:val="en-US" w:eastAsia="pt-BR"/>
+        </w:rPr>
+      </w:pPr>
+      <w:r>
+        <w:rPr>
+          <w:rFonts w:ascii="Arial" w:eastAsia="Times New Roman" w:hAnsi="Arial" w:cs="Arial"/>
+          <w:color w:val="000000"/>
+          <w:sz w:val="23"/>
+          <w:szCs w:val="23"/>
+          <w:shd w:val="clear" w:color="auto" w:fill="FFFFFF"/>
+          <w:lang w:val="en-US" w:eastAsia="pt-BR"/>
+        </w:rPr>
+        <w:t xml:space="preserve">| </w:t>
+      </w:r>
+      <w:r>
+        <w:rPr>
+          <w:rFonts w:ascii="Arial" w:eastAsia="Times New Roman" w:hAnsi="Arial" w:cs="Arial"/>
+          <w:b/>
+          <w:bCs/>
+          <w:color w:val="FF0000"/>
+          <w:sz w:val="23"/>
+          <w:szCs w:val="23"/>
+          <w:shd w:val="clear" w:color="auto" w:fill="FFFFFF"/>
+          <w:lang w:val="en-US" w:eastAsia="pt-BR"/>
+        </w:rPr>
+        <w:t>break</w:t>
+      </w:r>
+    </w:p>
+    <w:p>
+      <w:pPr>
+        <w:spacing w:after="0" w:line="240" w:lineRule="auto"/>
+        <w:ind w:firstLine="720"/>
+        <w:rPr>
+          <w:rFonts w:ascii="Times New Roman" w:eastAsia="Times New Roman" w:hAnsi="Times New Roman" w:cs="Times New Roman"/>
+          <w:color w:val="000000"/>
+          <w:sz w:val="23"/>
+          <w:szCs w:val="23"/>
+          <w:lang w:val="en-US" w:eastAsia="pt-BR"/>
+        </w:rPr>
+      </w:pPr>
+      <w:r>
+        <w:rPr>
+          <w:rFonts w:ascii="Arial" w:eastAsia="Times New Roman" w:hAnsi="Arial" w:cs="Arial"/>
+          <w:color w:val="000000"/>
+          <w:sz w:val="23"/>
+          <w:szCs w:val="23"/>
+          <w:shd w:val="clear" w:color="auto" w:fill="FFFFFF"/>
+          <w:lang w:val="en-US" w:eastAsia="pt-BR"/>
+        </w:rPr>
+        <w:t xml:space="preserve">| </w:t>
+      </w:r>
+      <w:r>
+        <w:rPr>
+          <w:rFonts w:ascii="Arial" w:eastAsia="Times New Roman" w:hAnsi="Arial" w:cs="Arial"/>
+          <w:b/>
+          <w:bCs/>
+          <w:color w:val="FF0000"/>
+          <w:sz w:val="23"/>
+          <w:szCs w:val="23"/>
+          <w:shd w:val="clear" w:color="auto" w:fill="FFFFFF"/>
+          <w:lang w:val="en-US" w:eastAsia="pt-BR"/>
+        </w:rPr>
+        <w:t>print</w:t>
+      </w:r>
+      <w:r>
+        <w:rPr>
+          <w:rFonts w:ascii="Arial" w:eastAsia="Times New Roman" w:hAnsi="Arial" w:cs="Arial"/>
+          <w:color w:val="FF0000"/>
+          <w:sz w:val="23"/>
+          <w:szCs w:val="23"/>
+          <w:shd w:val="clear" w:color="auto" w:fill="FFFFFF"/>
+          <w:lang w:val="en-US" w:eastAsia="pt-BR"/>
+        </w:rPr>
+        <w:t xml:space="preserve"> </w:t>
+      </w:r>
+      <w:r>
+        <w:rPr>
+          <w:rFonts w:ascii="Arial" w:eastAsia="Times New Roman" w:hAnsi="Arial" w:cs="Arial"/>
+          <w:b/>
+          <w:bCs/>
+          <w:color w:val="FF0000"/>
+          <w:sz w:val="23"/>
+          <w:szCs w:val="23"/>
+          <w:shd w:val="clear" w:color="auto" w:fill="FFFFFF"/>
+          <w:lang w:val="en-US" w:eastAsia="pt-BR"/>
+        </w:rPr>
+        <w:t xml:space="preserve">( </w:t>
+      </w:r>
+      <w:r>
+        <w:rPr>
+          <w:rFonts w:ascii="Arial" w:eastAsia="Times New Roman" w:hAnsi="Arial" w:cs="Arial"/>
+          <w:bCs/>
+          <w:sz w:val="23"/>
+          <w:szCs w:val="23"/>
+          <w:shd w:val="clear" w:color="auto" w:fill="FFFFFF"/>
+          <w:lang w:val="en-US" w:eastAsia="pt-BR"/>
+        </w:rPr>
+        <w:t>(</w:t>
+      </w:r>
+      <w:r>
+        <w:rPr>
+          <w:rFonts w:ascii="Arial" w:eastAsia="Times New Roman" w:hAnsi="Arial" w:cs="Arial"/>
+          <w:color w:val="000000"/>
+          <w:sz w:val="23"/>
+          <w:szCs w:val="23"/>
+          <w:shd w:val="clear" w:color="auto" w:fill="FFFFFF"/>
+          <w:lang w:val="en-US" w:eastAsia="pt-BR"/>
+        </w:rPr>
+        <w:t xml:space="preserve">expression)? </w:t>
+      </w:r>
+      <w:r>
+        <w:rPr>
+          <w:rFonts w:ascii="Arial" w:eastAsia="Times New Roman" w:hAnsi="Arial" w:cs="Arial"/>
+          <w:b/>
+          <w:bCs/>
+          <w:color w:val="FF0000"/>
+          <w:sz w:val="23"/>
+          <w:szCs w:val="23"/>
+          <w:shd w:val="clear" w:color="auto" w:fill="FFFFFF"/>
+          <w:lang w:val="en-US" w:eastAsia="pt-BR"/>
+        </w:rPr>
+        <w:t>)</w:t>
+      </w:r>
+    </w:p>
+    <w:p>
+      <w:pPr>
+        <w:spacing w:after="0" w:line="240" w:lineRule="auto"/>
+        <w:rPr>
+          <w:rFonts w:ascii="Arial" w:eastAsia="Times New Roman" w:hAnsi="Arial" w:cs="Arial"/>
+          <w:color w:val="000000"/>
+          <w:sz w:val="23"/>
+          <w:szCs w:val="23"/>
+          <w:shd w:val="clear" w:color="auto" w:fill="FFFFFF"/>
+          <w:lang w:val="en-US" w:eastAsia="pt-BR"/>
+        </w:rPr>
+      </w:pPr>
+      <w:r>
+        <w:rPr>
+          <w:rFonts w:ascii="Times New Roman" w:eastAsia="Times New Roman" w:hAnsi="Times New Roman" w:cs="Times New Roman"/>
+          <w:color w:val="000000"/>
+          <w:sz w:val="23"/>
+          <w:szCs w:val="23"/>
+          <w:lang w:val="en-US" w:eastAsia="pt-BR"/>
+        </w:rPr>
+        <w:br/>
+      </w:r>
+      <w:proofErr w:type="spellStart"/>
+      <w:proofErr w:type="gramStart"/>
+      <w:r>
+        <w:rPr>
+          <w:rFonts w:ascii="Arial" w:eastAsia="Times New Roman" w:hAnsi="Arial" w:cs="Arial"/>
+          <w:color w:val="000000"/>
+          <w:sz w:val="23"/>
+          <w:szCs w:val="23"/>
+          <w:shd w:val="clear" w:color="auto" w:fill="FFFFFF"/>
+          <w:lang w:val="en-US" w:eastAsia="pt-BR"/>
+        </w:rPr>
+        <w:t>functionDeclaration</w:t>
+      </w:r>
+      <w:proofErr w:type="spellEnd"/>
+      <w:r>
+        <w:rPr>
+          <w:rFonts w:ascii="Arial" w:eastAsia="Times New Roman" w:hAnsi="Arial" w:cs="Arial"/>
+          <w:color w:val="000000"/>
+          <w:sz w:val="23"/>
+          <w:szCs w:val="23"/>
+          <w:shd w:val="clear" w:color="auto" w:fill="FFFFFF"/>
+          <w:lang w:val="en-US" w:eastAsia="pt-BR"/>
+        </w:rPr>
+        <w:t xml:space="preserve"> :</w:t>
+      </w:r>
+      <w:proofErr w:type="gramEnd"/>
+      <w:r>
+        <w:rPr>
+          <w:rFonts w:ascii="Arial" w:eastAsia="Times New Roman" w:hAnsi="Arial" w:cs="Arial"/>
+          <w:color w:val="000000"/>
+          <w:sz w:val="23"/>
+          <w:szCs w:val="23"/>
+          <w:shd w:val="clear" w:color="auto" w:fill="FFFFFF"/>
+          <w:lang w:val="en-US" w:eastAsia="pt-BR"/>
+        </w:rPr>
+        <w:t xml:space="preserve">:= </w:t>
+      </w:r>
+      <w:r>
+        <w:rPr>
+          <w:rFonts w:ascii="Arial" w:eastAsia="Times New Roman" w:hAnsi="Arial" w:cs="Arial"/>
+          <w:b/>
+          <w:bCs/>
+          <w:color w:val="FF0000"/>
+          <w:sz w:val="23"/>
+          <w:szCs w:val="23"/>
+          <w:shd w:val="clear" w:color="auto" w:fill="FFFFFF"/>
+          <w:lang w:val="en-US" w:eastAsia="pt-BR"/>
+        </w:rPr>
+        <w:t>function</w:t>
+      </w:r>
+      <w:r>
+        <w:rPr>
+          <w:rFonts w:ascii="Arial" w:eastAsia="Times New Roman" w:hAnsi="Arial" w:cs="Arial"/>
+          <w:color w:val="000000"/>
+          <w:sz w:val="23"/>
+          <w:szCs w:val="23"/>
+          <w:shd w:val="clear" w:color="auto" w:fill="FFFFFF"/>
+          <w:lang w:val="en-US" w:eastAsia="pt-BR"/>
+        </w:rPr>
+        <w:t xml:space="preserve"> identifier </w:t>
+      </w:r>
+      <w:r>
+        <w:rPr>
+          <w:rFonts w:ascii="Arial" w:eastAsia="Times New Roman" w:hAnsi="Arial" w:cs="Arial"/>
+          <w:b/>
+          <w:bCs/>
+          <w:color w:val="FF0000"/>
+          <w:sz w:val="23"/>
+          <w:szCs w:val="23"/>
+          <w:shd w:val="clear" w:color="auto" w:fill="FFFFFF"/>
+          <w:lang w:val="en-US" w:eastAsia="pt-BR"/>
+        </w:rPr>
+        <w:t>(</w:t>
+      </w:r>
+      <w:r>
+        <w:rPr>
+          <w:rFonts w:ascii="Arial" w:eastAsia="Times New Roman" w:hAnsi="Arial" w:cs="Arial"/>
+          <w:b/>
+          <w:bCs/>
+          <w:color w:val="000000"/>
+          <w:sz w:val="23"/>
+          <w:szCs w:val="23"/>
+          <w:shd w:val="clear" w:color="auto" w:fill="FFFFFF"/>
+          <w:lang w:val="en-US" w:eastAsia="pt-BR"/>
+        </w:rPr>
+        <w:t xml:space="preserve"> </w:t>
+      </w:r>
+      <w:r>
+        <w:rPr>
+          <w:rFonts w:ascii="Arial" w:eastAsia="Times New Roman" w:hAnsi="Arial" w:cs="Arial"/>
+          <w:color w:val="000000"/>
+          <w:sz w:val="23"/>
+          <w:szCs w:val="23"/>
+          <w:shd w:val="clear" w:color="auto" w:fill="FFFFFF"/>
+          <w:lang w:val="en-US" w:eastAsia="pt-BR"/>
+        </w:rPr>
+        <w:t xml:space="preserve">(parameters)? </w:t>
+      </w:r>
+      <w:r>
+        <w:rPr>
+          <w:rFonts w:ascii="Arial" w:eastAsia="Times New Roman" w:hAnsi="Arial" w:cs="Arial"/>
+          <w:b/>
+          <w:bCs/>
+          <w:color w:val="FF0000"/>
+          <w:sz w:val="23"/>
+          <w:szCs w:val="23"/>
+          <w:shd w:val="clear" w:color="auto" w:fill="FFFFFF"/>
+          <w:lang w:val="en-US" w:eastAsia="pt-BR"/>
+        </w:rPr>
+        <w:t>)</w:t>
+      </w:r>
+      <w:r>
+        <w:rPr>
+          <w:rFonts w:ascii="Arial" w:eastAsia="Times New Roman" w:hAnsi="Arial" w:cs="Arial"/>
+          <w:color w:val="000000"/>
+          <w:sz w:val="23"/>
+          <w:szCs w:val="23"/>
+          <w:shd w:val="clear" w:color="auto" w:fill="FFFFFF"/>
+          <w:lang w:val="en-US" w:eastAsia="pt-BR"/>
+        </w:rPr>
+        <w:t xml:space="preserve"> (command)* </w:t>
+      </w:r>
+      <w:r>
+        <w:rPr>
+          <w:rFonts w:ascii="Arial" w:eastAsia="Times New Roman" w:hAnsi="Arial" w:cs="Arial"/>
+          <w:color w:val="000000"/>
+          <w:sz w:val="23"/>
+          <w:szCs w:val="23"/>
+          <w:shd w:val="clear" w:color="auto" w:fill="FFFFFF"/>
+          <w:lang w:val="en-US" w:eastAsia="pt-BR"/>
+        </w:rPr>
+        <w:t>(return expression</w:t>
+      </w:r>
+      <w:r>
+        <w:rPr>
+          <w:rFonts w:ascii="Arial" w:eastAsia="Times New Roman" w:hAnsi="Arial" w:cs="Arial"/>
+          <w:color w:val="000000"/>
+          <w:sz w:val="23"/>
+          <w:szCs w:val="23"/>
+          <w:shd w:val="clear" w:color="auto" w:fill="FFFFFF"/>
+          <w:lang w:val="en-US" w:eastAsia="pt-BR"/>
+        </w:rPr>
+        <w:t xml:space="preserve">)? </w:t>
+      </w:r>
+      <w:proofErr w:type="gramStart"/>
+      <w:r>
+        <w:rPr>
+          <w:rFonts w:ascii="Arial" w:eastAsia="Times New Roman" w:hAnsi="Arial" w:cs="Arial"/>
+          <w:b/>
+          <w:bCs/>
+          <w:color w:val="FF0000"/>
+          <w:sz w:val="23"/>
+          <w:szCs w:val="23"/>
+          <w:shd w:val="clear" w:color="auto" w:fill="FFFFFF"/>
+          <w:lang w:val="en-US" w:eastAsia="pt-BR"/>
+        </w:rPr>
+        <w:t>end</w:t>
+      </w:r>
+      <w:proofErr w:type="gramEnd"/>
+      <w:r>
+        <w:rPr>
+          <w:rFonts w:ascii="Arial" w:eastAsia="Times New Roman" w:hAnsi="Arial" w:cs="Arial"/>
+          <w:color w:val="000000"/>
+          <w:sz w:val="23"/>
+          <w:szCs w:val="23"/>
+          <w:shd w:val="clear" w:color="auto" w:fill="FFFFFF"/>
+          <w:lang w:val="en-US" w:eastAsia="pt-BR"/>
+        </w:rPr>
+        <w:br/>
+      </w:r>
+    </w:p>
+    <w:p>
+      <w:pPr>
+        <w:spacing w:after="0" w:line="240" w:lineRule="auto"/>
+        <w:rPr>
+          <w:rFonts w:ascii="Arial" w:eastAsia="Times New Roman" w:hAnsi="Arial" w:cs="Arial"/>
+          <w:b/>
+          <w:bCs/>
+          <w:color w:val="FF0000"/>
+          <w:sz w:val="23"/>
+          <w:szCs w:val="23"/>
+          <w:shd w:val="clear" w:color="auto" w:fill="FFFFFF"/>
+          <w:lang w:val="en-US" w:eastAsia="pt-BR"/>
+        </w:rPr>
+      </w:pPr>
+      <w:proofErr w:type="gramStart"/>
+      <w:r>
+        <w:rPr>
+          <w:rFonts w:ascii="Arial" w:eastAsia="Times New Roman" w:hAnsi="Arial" w:cs="Arial"/>
+          <w:color w:val="000000"/>
+          <w:sz w:val="23"/>
+          <w:szCs w:val="23"/>
+          <w:shd w:val="clear" w:color="auto" w:fill="FFFFFF"/>
+          <w:lang w:val="en-US" w:eastAsia="pt-BR"/>
+        </w:rPr>
+        <w:t>parameters :</w:t>
+      </w:r>
+      <w:proofErr w:type="gramEnd"/>
+      <w:r>
+        <w:rPr>
+          <w:rFonts w:ascii="Arial" w:eastAsia="Times New Roman" w:hAnsi="Arial" w:cs="Arial"/>
+          <w:color w:val="000000"/>
+          <w:sz w:val="23"/>
+          <w:szCs w:val="23"/>
+          <w:shd w:val="clear" w:color="auto" w:fill="FFFFFF"/>
+          <w:lang w:val="en-US" w:eastAsia="pt-BR"/>
+        </w:rPr>
+        <w:t xml:space="preserve">:= identifier ( </w:t>
+      </w:r>
+      <w:r>
+        <w:rPr>
+          <w:rFonts w:ascii="Arial" w:eastAsia="Times New Roman" w:hAnsi="Arial" w:cs="Arial"/>
+          <w:b/>
+          <w:bCs/>
+          <w:color w:val="FF0000"/>
+          <w:sz w:val="23"/>
+          <w:szCs w:val="23"/>
+          <w:shd w:val="clear" w:color="auto" w:fill="FFFFFF"/>
+          <w:lang w:val="en-US" w:eastAsia="pt-BR"/>
+        </w:rPr>
+        <w:t>,</w:t>
+      </w:r>
+      <w:r>
+        <w:rPr>
+          <w:rFonts w:ascii="Arial" w:eastAsia="Times New Roman" w:hAnsi="Arial" w:cs="Arial"/>
+          <w:color w:val="000000"/>
+          <w:sz w:val="23"/>
+          <w:szCs w:val="23"/>
+          <w:shd w:val="clear" w:color="auto" w:fill="FFFFFF"/>
+          <w:lang w:val="en-US" w:eastAsia="pt-BR"/>
+        </w:rPr>
+        <w:t xml:space="preserve"> identifier)*</w:t>
+      </w:r>
+    </w:p>
+    <w:p>
+      <w:pPr>
+        <w:spacing w:after="0" w:line="240" w:lineRule="auto"/>
+        <w:rPr>
+          <w:rFonts w:ascii="Arial" w:eastAsia="Times New Roman" w:hAnsi="Arial" w:cs="Arial"/>
+          <w:b/>
+          <w:bCs/>
+          <w:color w:val="FF0000"/>
+          <w:sz w:val="23"/>
+          <w:szCs w:val="23"/>
+          <w:shd w:val="clear" w:color="auto" w:fill="FFFFFF"/>
+          <w:lang w:val="en-US" w:eastAsia="pt-BR"/>
         </w:rPr>
       </w:pPr>
     </w:p>
@@ -79,924 +813,234 @@
         <w:spacing w:after="0" w:line="240" w:lineRule="auto"/>
         <w:rPr>
           <w:rFonts w:ascii="Arial" w:eastAsia="Times New Roman" w:hAnsi="Arial" w:cs="Arial"/>
-          <w:color w:val="8DB3E2" w:themeColor="text2" w:themeTint="66"/>
+          <w:bCs/>
           <w:sz w:val="23"/>
           <w:szCs w:val="23"/>
           <w:shd w:val="clear" w:color="auto" w:fill="FFFFFF"/>
           <w:lang w:val="en-US" w:eastAsia="pt-BR"/>
         </w:rPr>
       </w:pPr>
+      <w:proofErr w:type="spellStart"/>
       <w:proofErr w:type="gramStart"/>
       <w:r>
         <w:rPr>
           <w:rFonts w:ascii="Arial" w:eastAsia="Times New Roman" w:hAnsi="Arial" w:cs="Arial"/>
-          <w:color w:val="000000"/>
-          <w:sz w:val="23"/>
-          <w:szCs w:val="23"/>
-          <w:shd w:val="clear" w:color="auto" w:fill="FFFFFF"/>
-          <w:lang w:val="en-US" w:eastAsia="pt-BR"/>
-        </w:rPr>
-        <w:t>root :</w:t>
+          <w:bCs/>
+          <w:sz w:val="23"/>
+          <w:szCs w:val="23"/>
+          <w:shd w:val="clear" w:color="auto" w:fill="FFFFFF"/>
+          <w:lang w:val="en-US" w:eastAsia="pt-BR"/>
+        </w:rPr>
+        <w:t>procedureCall</w:t>
+      </w:r>
+      <w:proofErr w:type="spellEnd"/>
+      <w:r>
+        <w:rPr>
+          <w:rFonts w:ascii="Arial" w:eastAsia="Times New Roman" w:hAnsi="Arial" w:cs="Arial"/>
+          <w:bCs/>
+          <w:sz w:val="23"/>
+          <w:szCs w:val="23"/>
+          <w:shd w:val="clear" w:color="auto" w:fill="FFFFFF"/>
+          <w:lang w:val="en-US" w:eastAsia="pt-BR"/>
+        </w:rPr>
+        <w:t xml:space="preserve"> :</w:t>
       </w:r>
       <w:proofErr w:type="gramEnd"/>
       <w:r>
         <w:rPr>
           <w:rFonts w:ascii="Arial" w:eastAsia="Times New Roman" w:hAnsi="Arial" w:cs="Arial"/>
-          <w:color w:val="000000"/>
-          <w:sz w:val="23"/>
-          <w:szCs w:val="23"/>
-          <w:shd w:val="clear" w:color="auto" w:fill="FFFFFF"/>
-          <w:lang w:val="en-US" w:eastAsia="pt-BR"/>
-        </w:rPr>
-        <w:t>:= (program)*</w:t>
-      </w:r>
+          <w:bCs/>
+          <w:sz w:val="23"/>
+          <w:szCs w:val="23"/>
+          <w:shd w:val="clear" w:color="auto" w:fill="FFFFFF"/>
+          <w:lang w:val="en-US" w:eastAsia="pt-BR"/>
+        </w:rPr>
+        <w:t xml:space="preserve">:= </w:t>
+      </w:r>
+      <w:r>
+        <w:rPr>
+          <w:rFonts w:ascii="Arial" w:eastAsia="Times New Roman" w:hAnsi="Arial" w:cs="Arial"/>
+          <w:b/>
+          <w:color w:val="FF0000"/>
+          <w:sz w:val="23"/>
+          <w:szCs w:val="23"/>
+          <w:shd w:val="clear" w:color="auto" w:fill="FFFFFF"/>
+          <w:lang w:val="en-US" w:eastAsia="pt-BR"/>
+        </w:rPr>
+        <w:t>call</w:t>
+      </w:r>
+      <w:r>
+        <w:rPr>
+          <w:rFonts w:ascii="Arial" w:eastAsia="Times New Roman" w:hAnsi="Arial" w:cs="Arial"/>
+          <w:bCs/>
+          <w:sz w:val="23"/>
+          <w:szCs w:val="23"/>
+          <w:shd w:val="clear" w:color="auto" w:fill="FFFFFF"/>
+          <w:lang w:val="en-US" w:eastAsia="pt-BR"/>
+        </w:rPr>
+        <w:t xml:space="preserve"> identifier </w:t>
+      </w:r>
+      <w:r>
+        <w:rPr>
+          <w:rFonts w:ascii="Arial" w:eastAsia="Times New Roman" w:hAnsi="Arial" w:cs="Arial"/>
+          <w:b/>
+          <w:bCs/>
+          <w:color w:val="FF0000"/>
+          <w:sz w:val="23"/>
+          <w:szCs w:val="23"/>
+          <w:shd w:val="clear" w:color="auto" w:fill="FFFFFF"/>
+          <w:lang w:val="en-US" w:eastAsia="pt-BR"/>
+        </w:rPr>
+        <w:t>(</w:t>
+      </w:r>
+      <w:r>
+        <w:rPr>
+          <w:rFonts w:ascii="Arial" w:eastAsia="Times New Roman" w:hAnsi="Arial" w:cs="Arial"/>
+          <w:bCs/>
+          <w:sz w:val="23"/>
+          <w:szCs w:val="23"/>
+          <w:shd w:val="clear" w:color="auto" w:fill="FFFFFF"/>
+          <w:lang w:val="en-US" w:eastAsia="pt-BR"/>
+        </w:rPr>
+        <w:t xml:space="preserve"> (arguments)? </w:t>
+      </w:r>
+      <w:r>
+        <w:rPr>
+          <w:rFonts w:ascii="Arial" w:eastAsia="Times New Roman" w:hAnsi="Arial" w:cs="Arial"/>
+          <w:b/>
+          <w:bCs/>
+          <w:color w:val="FF0000"/>
+          <w:sz w:val="23"/>
+          <w:szCs w:val="23"/>
+          <w:shd w:val="clear" w:color="auto" w:fill="FFFFFF"/>
+          <w:lang w:val="en-US" w:eastAsia="pt-BR"/>
+        </w:rPr>
+        <w:t>)</w:t>
+      </w:r>
+      <w:r>
+        <w:rPr>
+          <w:rFonts w:ascii="Times New Roman" w:eastAsia="Times New Roman" w:hAnsi="Times New Roman" w:cs="Times New Roman"/>
+          <w:color w:val="000000"/>
+          <w:sz w:val="23"/>
+          <w:szCs w:val="23"/>
+          <w:lang w:val="en-US" w:eastAsia="pt-BR"/>
+        </w:rPr>
+        <w:br/>
+      </w:r>
+      <w:r>
+        <w:rPr>
+          <w:rFonts w:ascii="Times New Roman" w:eastAsia="Times New Roman" w:hAnsi="Times New Roman" w:cs="Times New Roman"/>
+          <w:color w:val="000000"/>
+          <w:sz w:val="23"/>
+          <w:szCs w:val="23"/>
+          <w:lang w:val="en-US" w:eastAsia="pt-BR"/>
+        </w:rPr>
+        <w:br/>
+      </w:r>
+      <w:proofErr w:type="gramStart"/>
+      <w:r>
+        <w:rPr>
+          <w:rFonts w:ascii="Arial" w:eastAsia="Times New Roman" w:hAnsi="Arial" w:cs="Arial"/>
+          <w:color w:val="000000"/>
+          <w:sz w:val="23"/>
+          <w:szCs w:val="23"/>
+          <w:shd w:val="clear" w:color="auto" w:fill="FFFFFF"/>
+          <w:lang w:val="en-US" w:eastAsia="pt-BR"/>
+        </w:rPr>
+        <w:t>arguments :</w:t>
+      </w:r>
+      <w:proofErr w:type="gramEnd"/>
+      <w:r>
+        <w:rPr>
+          <w:rFonts w:ascii="Arial" w:eastAsia="Times New Roman" w:hAnsi="Arial" w:cs="Arial"/>
+          <w:color w:val="000000"/>
+          <w:sz w:val="23"/>
+          <w:szCs w:val="23"/>
+          <w:shd w:val="clear" w:color="auto" w:fill="FFFFFF"/>
+          <w:lang w:val="en-US" w:eastAsia="pt-BR"/>
+        </w:rPr>
+        <w:t xml:space="preserve">:=  expression ( </w:t>
+      </w:r>
+      <w:r>
+        <w:rPr>
+          <w:rFonts w:ascii="Arial" w:eastAsia="Times New Roman" w:hAnsi="Arial" w:cs="Arial"/>
+          <w:b/>
+          <w:bCs/>
+          <w:color w:val="FF0000"/>
+          <w:sz w:val="23"/>
+          <w:szCs w:val="23"/>
+          <w:shd w:val="clear" w:color="auto" w:fill="FFFFFF"/>
+          <w:lang w:val="en-US" w:eastAsia="pt-BR"/>
+        </w:rPr>
+        <w:t>,</w:t>
+      </w:r>
+      <w:r>
+        <w:rPr>
+          <w:rFonts w:ascii="Arial" w:eastAsia="Times New Roman" w:hAnsi="Arial" w:cs="Arial"/>
+          <w:color w:val="000000"/>
+          <w:sz w:val="23"/>
+          <w:szCs w:val="23"/>
+          <w:shd w:val="clear" w:color="auto" w:fill="FFFFFF"/>
+          <w:lang w:val="en-US" w:eastAsia="pt-BR"/>
+        </w:rPr>
+        <w:t xml:space="preserve"> expression)*</w:t>
+      </w:r>
+      <w:r>
+        <w:rPr>
+          <w:rFonts w:ascii="Arial" w:eastAsia="Times New Roman" w:hAnsi="Arial" w:cs="Arial"/>
+          <w:color w:val="000000"/>
+          <w:sz w:val="23"/>
+          <w:szCs w:val="23"/>
+          <w:shd w:val="clear" w:color="auto" w:fill="FFFFFF"/>
+          <w:lang w:val="en-US" w:eastAsia="pt-BR"/>
+        </w:rPr>
+        <w:br/>
+      </w:r>
+      <w:r>
+        <w:rPr>
+          <w:rFonts w:ascii="Times New Roman" w:eastAsia="Times New Roman" w:hAnsi="Times New Roman" w:cs="Times New Roman"/>
+          <w:color w:val="000000"/>
+          <w:sz w:val="23"/>
+          <w:szCs w:val="23"/>
+          <w:lang w:val="en-US" w:eastAsia="pt-BR"/>
+        </w:rPr>
+        <w:br/>
+      </w:r>
+      <w:r>
+        <w:rPr>
+          <w:rFonts w:ascii="Arial" w:eastAsia="Times New Roman" w:hAnsi="Arial" w:cs="Arial"/>
+          <w:color w:val="000000"/>
+          <w:sz w:val="23"/>
+          <w:szCs w:val="23"/>
+          <w:shd w:val="clear" w:color="auto" w:fill="FFFFFF"/>
+          <w:lang w:val="en-US" w:eastAsia="pt-BR"/>
+        </w:rPr>
+        <w:t xml:space="preserve">expression ::= </w:t>
+      </w:r>
+      <w:proofErr w:type="spellStart"/>
+      <w:r>
+        <w:rPr>
+          <w:rFonts w:ascii="Arial" w:eastAsia="Times New Roman" w:hAnsi="Arial" w:cs="Arial"/>
+          <w:color w:val="000000"/>
+          <w:sz w:val="23"/>
+          <w:szCs w:val="23"/>
+          <w:shd w:val="clear" w:color="auto" w:fill="FFFFFF"/>
+          <w:lang w:val="en-US" w:eastAsia="pt-BR"/>
+        </w:rPr>
+        <w:t>relationalExpression</w:t>
+      </w:r>
+      <w:proofErr w:type="spellEnd"/>
     </w:p>
     <w:p>
       <w:pPr>
         <w:spacing w:after="0" w:line="240" w:lineRule="auto"/>
         <w:rPr>
-          <w:rFonts w:ascii="Times New Roman" w:eastAsia="Times New Roman" w:hAnsi="Times New Roman" w:cs="Times New Roman"/>
-          <w:color w:val="000000"/>
-          <w:sz w:val="23"/>
-          <w:szCs w:val="23"/>
-          <w:lang w:val="en-US" w:eastAsia="pt-BR"/>
-        </w:rPr>
-      </w:pPr>
-      <w:proofErr w:type="gramStart"/>
-      <w:r>
-        <w:rPr>
-          <w:rFonts w:ascii="Arial" w:eastAsia="Times New Roman" w:hAnsi="Arial" w:cs="Arial"/>
-          <w:color w:val="000000"/>
-          <w:sz w:val="23"/>
-          <w:szCs w:val="23"/>
-          <w:shd w:val="clear" w:color="auto" w:fill="FFFFFF"/>
-          <w:lang w:val="en-US" w:eastAsia="pt-BR"/>
-        </w:rPr>
-        <w:t>program :</w:t>
-      </w:r>
-      <w:proofErr w:type="gramEnd"/>
-      <w:r>
-        <w:rPr>
-          <w:rFonts w:ascii="Arial" w:eastAsia="Times New Roman" w:hAnsi="Arial" w:cs="Arial"/>
-          <w:color w:val="000000"/>
-          <w:sz w:val="23"/>
-          <w:szCs w:val="23"/>
-          <w:shd w:val="clear" w:color="auto" w:fill="FFFFFF"/>
-          <w:lang w:val="en-US" w:eastAsia="pt-BR"/>
-        </w:rPr>
-        <w:t xml:space="preserve">:= (command | </w:t>
-      </w:r>
-      <w:proofErr w:type="spellStart"/>
-      <w:r>
-        <w:rPr>
-          <w:rFonts w:ascii="Arial" w:eastAsia="Times New Roman" w:hAnsi="Arial" w:cs="Arial"/>
-          <w:color w:val="000000"/>
-          <w:sz w:val="23"/>
-          <w:szCs w:val="23"/>
-          <w:shd w:val="clear" w:color="auto" w:fill="FFFFFF"/>
-          <w:lang w:val="en-US" w:eastAsia="pt-BR"/>
-        </w:rPr>
-        <w:t>functionDeclaration</w:t>
-      </w:r>
-      <w:proofErr w:type="spellEnd"/>
-      <w:r>
-        <w:rPr>
-          <w:rFonts w:ascii="Arial" w:eastAsia="Times New Roman" w:hAnsi="Arial" w:cs="Arial"/>
-          <w:color w:val="000000"/>
-          <w:sz w:val="23"/>
-          <w:szCs w:val="23"/>
-          <w:shd w:val="clear" w:color="auto" w:fill="FFFFFF"/>
-          <w:lang w:val="en-US" w:eastAsia="pt-BR"/>
-        </w:rPr>
-        <w:t>)*</w:t>
-      </w:r>
-      <w:r>
-        <w:rPr>
-          <w:rFonts w:ascii="Arial" w:eastAsia="Times New Roman" w:hAnsi="Arial" w:cs="Arial"/>
-          <w:color w:val="000000"/>
-          <w:sz w:val="23"/>
-          <w:szCs w:val="23"/>
-          <w:shd w:val="clear" w:color="auto" w:fill="FFFFFF"/>
-          <w:lang w:val="en-US" w:eastAsia="pt-BR"/>
-        </w:rPr>
-        <w:br/>
-      </w:r>
-      <w:r>
-        <w:rPr>
-          <w:rFonts w:ascii="Arial" w:eastAsia="Times New Roman" w:hAnsi="Arial" w:cs="Arial"/>
-          <w:color w:val="000000"/>
-          <w:sz w:val="23"/>
-          <w:szCs w:val="23"/>
-          <w:shd w:val="clear" w:color="auto" w:fill="FFFFFF"/>
-          <w:lang w:val="en-US" w:eastAsia="pt-BR"/>
-        </w:rPr>
-        <w:br/>
-        <w:t xml:space="preserve">command ::=  identifier </w:t>
-      </w:r>
-      <w:r>
-        <w:rPr>
-          <w:rFonts w:ascii="Arial" w:eastAsia="Times New Roman" w:hAnsi="Arial" w:cs="Arial"/>
-          <w:b/>
-          <w:bCs/>
-          <w:color w:val="FF0000"/>
-          <w:sz w:val="23"/>
-          <w:szCs w:val="23"/>
-          <w:shd w:val="clear" w:color="auto" w:fill="FFFFFF"/>
-          <w:lang w:val="en-US" w:eastAsia="pt-BR"/>
-        </w:rPr>
-        <w:t>=</w:t>
-      </w:r>
-      <w:r>
-        <w:rPr>
-          <w:rFonts w:ascii="Arial" w:eastAsia="Times New Roman" w:hAnsi="Arial" w:cs="Arial"/>
-          <w:color w:val="000000"/>
-          <w:sz w:val="23"/>
-          <w:szCs w:val="23"/>
-          <w:shd w:val="clear" w:color="auto" w:fill="FFFFFF"/>
-          <w:lang w:val="en-US" w:eastAsia="pt-BR"/>
-        </w:rPr>
-        <w:t xml:space="preserve"> expression</w:t>
-      </w:r>
-    </w:p>
-    <w:p>
-      <w:pPr>
-        <w:spacing w:after="0" w:line="240" w:lineRule="auto"/>
-        <w:ind w:firstLine="720"/>
-        <w:rPr>
-          <w:rFonts w:ascii="Times New Roman" w:eastAsia="Times New Roman" w:hAnsi="Times New Roman" w:cs="Times New Roman"/>
-          <w:color w:val="000000"/>
-          <w:sz w:val="23"/>
-          <w:szCs w:val="23"/>
-          <w:lang w:val="en-US" w:eastAsia="pt-BR"/>
-        </w:rPr>
-      </w:pPr>
-      <w:r>
-        <w:rPr>
-          <w:rFonts w:ascii="Arial" w:eastAsia="Times New Roman" w:hAnsi="Arial" w:cs="Arial"/>
-          <w:color w:val="000000"/>
-          <w:sz w:val="23"/>
-          <w:szCs w:val="23"/>
-          <w:shd w:val="clear" w:color="auto" w:fill="FFFFFF"/>
-          <w:lang w:val="en-US" w:eastAsia="pt-BR"/>
-        </w:rPr>
-        <w:t xml:space="preserve">| </w:t>
-      </w:r>
-      <w:proofErr w:type="gramStart"/>
-      <w:r>
-        <w:rPr>
-          <w:rFonts w:ascii="Arial" w:eastAsia="Times New Roman" w:hAnsi="Arial" w:cs="Arial"/>
-          <w:b/>
-          <w:bCs/>
-          <w:color w:val="FF0000"/>
-          <w:sz w:val="23"/>
-          <w:szCs w:val="23"/>
-          <w:shd w:val="clear" w:color="auto" w:fill="FFFFFF"/>
-          <w:lang w:val="en-US" w:eastAsia="pt-BR"/>
-        </w:rPr>
-        <w:t>while</w:t>
-      </w:r>
-      <w:proofErr w:type="gramEnd"/>
-      <w:r>
-        <w:rPr>
-          <w:rFonts w:ascii="Arial" w:eastAsia="Times New Roman" w:hAnsi="Arial" w:cs="Arial"/>
-          <w:color w:val="000000"/>
-          <w:sz w:val="23"/>
-          <w:szCs w:val="23"/>
-          <w:shd w:val="clear" w:color="auto" w:fill="FFFFFF"/>
-          <w:lang w:val="en-US" w:eastAsia="pt-BR"/>
-        </w:rPr>
-        <w:t xml:space="preserve"> expression </w:t>
-      </w:r>
-      <w:r>
-        <w:rPr>
-          <w:rFonts w:ascii="Arial" w:eastAsia="Times New Roman" w:hAnsi="Arial" w:cs="Arial"/>
-          <w:b/>
-          <w:bCs/>
-          <w:color w:val="FF0000"/>
-          <w:sz w:val="23"/>
-          <w:szCs w:val="23"/>
-          <w:shd w:val="clear" w:color="auto" w:fill="FFFFFF"/>
-          <w:lang w:val="en-US" w:eastAsia="pt-BR"/>
-        </w:rPr>
-        <w:t>do</w:t>
-      </w:r>
-      <w:r>
-        <w:rPr>
-          <w:rFonts w:ascii="Arial" w:eastAsia="Times New Roman" w:hAnsi="Arial" w:cs="Arial"/>
-          <w:color w:val="000000"/>
-          <w:sz w:val="23"/>
-          <w:szCs w:val="23"/>
-          <w:shd w:val="clear" w:color="auto" w:fill="FFFFFF"/>
-          <w:lang w:val="en-US" w:eastAsia="pt-BR"/>
-        </w:rPr>
-        <w:t xml:space="preserve"> (command)*  </w:t>
-      </w:r>
-      <w:r>
-        <w:rPr>
-          <w:rFonts w:ascii="Arial" w:eastAsia="Times New Roman" w:hAnsi="Arial" w:cs="Arial"/>
-          <w:b/>
-          <w:bCs/>
-          <w:color w:val="FF0000"/>
-          <w:sz w:val="23"/>
-          <w:szCs w:val="23"/>
-          <w:shd w:val="clear" w:color="auto" w:fill="FFFFFF"/>
-          <w:lang w:val="en-US" w:eastAsia="pt-BR"/>
-        </w:rPr>
-        <w:t>end</w:t>
-      </w:r>
-      <w:r>
-        <w:rPr>
-          <w:rFonts w:ascii="Arial" w:eastAsia="Times New Roman" w:hAnsi="Arial" w:cs="Arial"/>
-          <w:color w:val="000000"/>
-          <w:sz w:val="23"/>
-          <w:szCs w:val="23"/>
-          <w:shd w:val="clear" w:color="auto" w:fill="FFFFFF"/>
-          <w:lang w:val="en-US" w:eastAsia="pt-BR"/>
-        </w:rPr>
-        <w:br/>
-      </w:r>
-      <w:r>
-        <w:rPr>
-          <w:rFonts w:ascii="Arial" w:eastAsia="Times New Roman" w:hAnsi="Arial" w:cs="Arial"/>
-          <w:color w:val="000000"/>
-          <w:sz w:val="23"/>
-          <w:szCs w:val="23"/>
-          <w:shd w:val="clear" w:color="auto" w:fill="FFFFFF"/>
-          <w:lang w:val="en-US" w:eastAsia="pt-BR"/>
-        </w:rPr>
-        <w:tab/>
-        <w:t xml:space="preserve">| </w:t>
-      </w:r>
-      <w:r>
-        <w:rPr>
-          <w:rFonts w:ascii="Arial" w:eastAsia="Times New Roman" w:hAnsi="Arial" w:cs="Arial"/>
-          <w:b/>
-          <w:bCs/>
-          <w:color w:val="FF0000"/>
-          <w:sz w:val="23"/>
-          <w:szCs w:val="23"/>
-          <w:shd w:val="clear" w:color="auto" w:fill="FFFFFF"/>
-          <w:lang w:val="en-US" w:eastAsia="pt-BR"/>
-        </w:rPr>
-        <w:t>if</w:t>
-      </w:r>
-      <w:r>
-        <w:rPr>
-          <w:rFonts w:ascii="Arial" w:eastAsia="Times New Roman" w:hAnsi="Arial" w:cs="Arial"/>
-          <w:color w:val="000000"/>
-          <w:sz w:val="23"/>
-          <w:szCs w:val="23"/>
-          <w:shd w:val="clear" w:color="auto" w:fill="FFFFFF"/>
-          <w:lang w:val="en-US" w:eastAsia="pt-BR"/>
-        </w:rPr>
-        <w:t xml:space="preserve"> expression </w:t>
-      </w:r>
-      <w:r>
-        <w:rPr>
-          <w:rFonts w:ascii="Arial" w:eastAsia="Times New Roman" w:hAnsi="Arial" w:cs="Arial"/>
-          <w:b/>
-          <w:bCs/>
-          <w:color w:val="FF0000"/>
-          <w:sz w:val="23"/>
-          <w:szCs w:val="23"/>
-          <w:shd w:val="clear" w:color="auto" w:fill="FFFFFF"/>
-          <w:lang w:val="en-US" w:eastAsia="pt-BR"/>
-        </w:rPr>
-        <w:t>then</w:t>
-      </w:r>
-      <w:r>
-        <w:rPr>
-          <w:rFonts w:ascii="Arial" w:eastAsia="Times New Roman" w:hAnsi="Arial" w:cs="Arial"/>
-          <w:color w:val="000000"/>
-          <w:sz w:val="23"/>
-          <w:szCs w:val="23"/>
-          <w:shd w:val="clear" w:color="auto" w:fill="FFFFFF"/>
-          <w:lang w:val="en-US" w:eastAsia="pt-BR"/>
-        </w:rPr>
-        <w:t xml:space="preserve"> (command)* (</w:t>
-      </w:r>
-      <w:r>
-        <w:rPr>
-          <w:rFonts w:ascii="Arial" w:eastAsia="Times New Roman" w:hAnsi="Arial" w:cs="Arial"/>
-          <w:b/>
-          <w:bCs/>
-          <w:color w:val="FF0000"/>
-          <w:sz w:val="23"/>
-          <w:szCs w:val="23"/>
-          <w:shd w:val="clear" w:color="auto" w:fill="FFFFFF"/>
-          <w:lang w:val="en-US" w:eastAsia="pt-BR"/>
-        </w:rPr>
-        <w:t>else</w:t>
-      </w:r>
-      <w:r>
-        <w:rPr>
-          <w:rFonts w:ascii="Arial" w:eastAsia="Times New Roman" w:hAnsi="Arial" w:cs="Arial"/>
-          <w:color w:val="000000"/>
-          <w:sz w:val="23"/>
-          <w:szCs w:val="23"/>
-          <w:shd w:val="clear" w:color="auto" w:fill="FFFFFF"/>
-          <w:lang w:val="en-US" w:eastAsia="pt-BR"/>
-        </w:rPr>
-        <w:t xml:space="preserve"> (command)*)? </w:t>
-      </w:r>
-      <w:proofErr w:type="gramStart"/>
-      <w:r>
-        <w:rPr>
-          <w:rFonts w:ascii="Arial" w:eastAsia="Times New Roman" w:hAnsi="Arial" w:cs="Arial"/>
-          <w:b/>
-          <w:bCs/>
-          <w:color w:val="FF0000"/>
-          <w:sz w:val="23"/>
-          <w:szCs w:val="23"/>
-          <w:shd w:val="clear" w:color="auto" w:fill="FFFFFF"/>
-          <w:lang w:val="en-US" w:eastAsia="pt-BR"/>
-        </w:rPr>
-        <w:t>end</w:t>
-      </w:r>
-      <w:proofErr w:type="gramEnd"/>
-    </w:p>
-    <w:p>
-      <w:pPr>
-        <w:spacing w:after="0" w:line="240" w:lineRule="auto"/>
-        <w:rPr>
-          <w:rFonts w:ascii="Arial" w:eastAsia="Times New Roman" w:hAnsi="Arial" w:cs="Arial"/>
-          <w:color w:val="000000"/>
-          <w:sz w:val="23"/>
-          <w:szCs w:val="23"/>
-          <w:shd w:val="clear" w:color="auto" w:fill="FFFFFF"/>
-          <w:lang w:val="en-US" w:eastAsia="pt-BR"/>
-        </w:rPr>
-      </w:pPr>
-      <w:r>
-        <w:rPr>
-          <w:rFonts w:ascii="Arial" w:eastAsia="Times New Roman" w:hAnsi="Arial" w:cs="Arial"/>
-          <w:color w:val="000000"/>
-          <w:sz w:val="23"/>
-          <w:szCs w:val="23"/>
-          <w:shd w:val="clear" w:color="auto" w:fill="FFFFFF"/>
-          <w:lang w:val="en-US" w:eastAsia="pt-BR"/>
-        </w:rPr>
-        <w:tab/>
-      </w:r>
-      <w:r>
-        <w:rPr>
-          <w:rFonts w:ascii="Arial" w:eastAsia="Times New Roman" w:hAnsi="Arial" w:cs="Arial"/>
-          <w:color w:val="000000"/>
-          <w:sz w:val="23"/>
-          <w:szCs w:val="23"/>
-          <w:shd w:val="clear" w:color="auto" w:fill="FFFFFF"/>
-          <w:lang w:val="en-US" w:eastAsia="pt-BR"/>
-        </w:rPr>
-        <w:t xml:space="preserve">| procedureCall  </w:t>
-      </w:r>
-      <w:r>
-        <w:rPr>
-          <w:rFonts w:ascii="Arial" w:eastAsia="Times New Roman" w:hAnsi="Arial" w:cs="Arial"/>
-          <w:color w:val="8DB3E2" w:themeColor="text2" w:themeTint="66"/>
-          <w:sz w:val="23"/>
-          <w:szCs w:val="23"/>
-          <w:shd w:val="clear" w:color="auto" w:fill="FFFFFF"/>
-          <w:lang w:val="en-US" w:eastAsia="pt-BR"/>
-        </w:rPr>
-        <w:t xml:space="preserve">2ª MUDANÇA </w:t>
-      </w:r>
-    </w:p>
-    <w:p>
-      <w:pPr>
-        <w:spacing w:after="0" w:line="240" w:lineRule="auto"/>
-        <w:ind w:firstLine="720"/>
-        <w:rPr>
-          <w:rFonts w:ascii="Times New Roman" w:eastAsia="Times New Roman" w:hAnsi="Times New Roman" w:cs="Times New Roman"/>
-          <w:color w:val="000000"/>
-          <w:sz w:val="23"/>
-          <w:szCs w:val="23"/>
-          <w:lang w:val="en-US" w:eastAsia="pt-BR"/>
-        </w:rPr>
-      </w:pPr>
-      <w:r>
-        <w:rPr>
-          <w:rFonts w:ascii="Arial" w:eastAsia="Times New Roman" w:hAnsi="Arial" w:cs="Arial"/>
-          <w:color w:val="000000"/>
-          <w:sz w:val="23"/>
-          <w:szCs w:val="23"/>
-          <w:shd w:val="clear" w:color="auto" w:fill="FFFFFF"/>
-          <w:lang w:val="en-US" w:eastAsia="pt-BR"/>
-        </w:rPr>
-        <w:t xml:space="preserve">| </w:t>
-      </w:r>
-      <w:r>
-        <w:rPr>
-          <w:rFonts w:ascii="Arial" w:eastAsia="Times New Roman" w:hAnsi="Arial" w:cs="Arial"/>
-          <w:b/>
-          <w:bCs/>
-          <w:color w:val="FF0000"/>
-          <w:sz w:val="23"/>
-          <w:szCs w:val="23"/>
-          <w:shd w:val="clear" w:color="auto" w:fill="FFFFFF"/>
-          <w:lang w:val="en-US" w:eastAsia="pt-BR"/>
-        </w:rPr>
-        <w:t>break</w:t>
-      </w:r>
-    </w:p>
-    <w:p>
-      <w:pPr>
-        <w:spacing w:after="0" w:line="240" w:lineRule="auto"/>
-        <w:ind w:firstLine="720"/>
-        <w:rPr>
-          <w:rFonts w:ascii="Times New Roman" w:eastAsia="Times New Roman" w:hAnsi="Times New Roman" w:cs="Times New Roman"/>
-          <w:color w:val="000000"/>
-          <w:sz w:val="23"/>
-          <w:szCs w:val="23"/>
-          <w:lang w:val="en-US" w:eastAsia="pt-BR"/>
-        </w:rPr>
-      </w:pPr>
-      <w:r>
-        <w:rPr>
-          <w:rFonts w:ascii="Arial" w:eastAsia="Times New Roman" w:hAnsi="Arial" w:cs="Arial"/>
-          <w:color w:val="000000"/>
-          <w:sz w:val="23"/>
-          <w:szCs w:val="23"/>
-          <w:shd w:val="clear" w:color="auto" w:fill="FFFFFF"/>
-          <w:lang w:val="en-US" w:eastAsia="pt-BR"/>
-        </w:rPr>
-        <w:t xml:space="preserve">| </w:t>
-      </w:r>
-      <w:r>
-        <w:rPr>
-          <w:rFonts w:ascii="Arial" w:eastAsia="Times New Roman" w:hAnsi="Arial" w:cs="Arial"/>
-          <w:b/>
-          <w:bCs/>
-          <w:color w:val="FF0000"/>
-          <w:sz w:val="23"/>
-          <w:szCs w:val="23"/>
-          <w:shd w:val="clear" w:color="auto" w:fill="FFFFFF"/>
-          <w:lang w:val="en-US" w:eastAsia="pt-BR"/>
-        </w:rPr>
-        <w:t>print</w:t>
-      </w:r>
-      <w:r>
-        <w:rPr>
-          <w:rFonts w:ascii="Arial" w:eastAsia="Times New Roman" w:hAnsi="Arial" w:cs="Arial"/>
-          <w:color w:val="FF0000"/>
-          <w:sz w:val="23"/>
-          <w:szCs w:val="23"/>
-          <w:shd w:val="clear" w:color="auto" w:fill="FFFFFF"/>
-          <w:lang w:val="en-US" w:eastAsia="pt-BR"/>
-        </w:rPr>
-        <w:t xml:space="preserve"> </w:t>
-      </w:r>
-      <w:r>
-        <w:rPr>
-          <w:rFonts w:ascii="Arial" w:eastAsia="Times New Roman" w:hAnsi="Arial" w:cs="Arial"/>
-          <w:b/>
-          <w:bCs/>
-          <w:color w:val="FF0000"/>
-          <w:sz w:val="23"/>
-          <w:szCs w:val="23"/>
-          <w:shd w:val="clear" w:color="auto" w:fill="FFFFFF"/>
-          <w:lang w:val="en-US" w:eastAsia="pt-BR"/>
-        </w:rPr>
-        <w:t xml:space="preserve">( </w:t>
-      </w:r>
-      <w:r>
-        <w:rPr>
-          <w:rFonts w:ascii="Arial" w:eastAsia="Times New Roman" w:hAnsi="Arial" w:cs="Arial"/>
-          <w:bCs/>
-          <w:sz w:val="23"/>
-          <w:szCs w:val="23"/>
-          <w:shd w:val="clear" w:color="auto" w:fill="FFFFFF"/>
-          <w:lang w:val="en-US" w:eastAsia="pt-BR"/>
-        </w:rPr>
-        <w:t>(</w:t>
-      </w:r>
-      <w:r>
-        <w:rPr>
-          <w:rFonts w:ascii="Arial" w:eastAsia="Times New Roman" w:hAnsi="Arial" w:cs="Arial"/>
-          <w:color w:val="000000"/>
-          <w:sz w:val="23"/>
-          <w:szCs w:val="23"/>
-          <w:shd w:val="clear" w:color="auto" w:fill="FFFFFF"/>
-          <w:lang w:val="en-US" w:eastAsia="pt-BR"/>
-        </w:rPr>
-        <w:t xml:space="preserve">expression)? </w:t>
-      </w:r>
-      <w:r>
-        <w:rPr>
-          <w:rFonts w:ascii="Arial" w:eastAsia="Times New Roman" w:hAnsi="Arial" w:cs="Arial"/>
-          <w:b/>
-          <w:bCs/>
-          <w:color w:val="FF0000"/>
-          <w:sz w:val="23"/>
-          <w:szCs w:val="23"/>
-          <w:shd w:val="clear" w:color="auto" w:fill="FFFFFF"/>
-          <w:lang w:val="en-US" w:eastAsia="pt-BR"/>
-        </w:rPr>
-        <w:t>)</w:t>
-      </w:r>
-    </w:p>
-    <w:p>
-      <w:pPr>
-        <w:spacing w:after="0" w:line="240" w:lineRule="auto"/>
-        <w:rPr>
-          <w:rFonts w:ascii="Arial" w:eastAsia="Times New Roman" w:hAnsi="Arial" w:cs="Arial"/>
-          <w:color w:val="8DB3E2" w:themeColor="text2" w:themeTint="66"/>
-          <w:sz w:val="23"/>
-          <w:szCs w:val="23"/>
-          <w:shd w:val="clear" w:color="auto" w:fill="FFFFFF"/>
-          <w:lang w:eastAsia="pt-BR"/>
-        </w:rPr>
-      </w:pPr>
-      <w:r>
-        <w:rPr>
-          <w:rFonts w:ascii="Times New Roman" w:eastAsia="Times New Roman" w:hAnsi="Times New Roman" w:cs="Times New Roman"/>
-          <w:color w:val="000000"/>
-          <w:sz w:val="23"/>
-          <w:szCs w:val="23"/>
-          <w:lang w:eastAsia="pt-BR"/>
-        </w:rPr>
-        <w:br/>
-      </w:r>
-      <w:r>
-        <w:rPr>
-          <w:rFonts w:ascii="Arial" w:eastAsia="Times New Roman" w:hAnsi="Arial" w:cs="Arial"/>
-          <w:color w:val="8DB3E2" w:themeColor="text2" w:themeTint="66"/>
-          <w:sz w:val="23"/>
-          <w:szCs w:val="23"/>
-          <w:shd w:val="clear" w:color="auto" w:fill="FFFFFF"/>
-          <w:lang w:eastAsia="pt-BR"/>
-        </w:rPr>
-        <w:t>3ª MUDANÇA</w:t>
-      </w:r>
-    </w:p>
-    <w:p>
-      <w:pPr>
-        <w:spacing w:after="0" w:line="240" w:lineRule="auto"/>
-        <w:rPr>
-          <w:rFonts w:ascii="Arial" w:eastAsia="Times New Roman" w:hAnsi="Arial" w:cs="Arial"/>
-          <w:color w:val="8DB3E2" w:themeColor="text2" w:themeTint="66"/>
-          <w:sz w:val="23"/>
-          <w:szCs w:val="23"/>
-          <w:shd w:val="clear" w:color="auto" w:fill="FFFFFF"/>
-          <w:lang w:eastAsia="pt-BR"/>
-        </w:rPr>
-      </w:pPr>
-      <w:r>
-        <w:rPr>
-          <w:rFonts w:ascii="Arial" w:eastAsia="Times New Roman" w:hAnsi="Arial" w:cs="Arial"/>
-          <w:color w:val="8DB3E2" w:themeColor="text2" w:themeTint="66"/>
-          <w:sz w:val="23"/>
-          <w:szCs w:val="23"/>
-          <w:shd w:val="clear" w:color="auto" w:fill="FFFFFF"/>
-          <w:lang w:eastAsia="pt-BR"/>
-        </w:rPr>
-        <w:t xml:space="preserve">Pode ou não ter </w:t>
-      </w:r>
-      <w:proofErr w:type="spellStart"/>
-      <w:r>
-        <w:rPr>
-          <w:rFonts w:ascii="Arial" w:eastAsia="Times New Roman" w:hAnsi="Arial" w:cs="Arial"/>
-          <w:color w:val="8DB3E2" w:themeColor="text2" w:themeTint="66"/>
-          <w:sz w:val="23"/>
-          <w:szCs w:val="23"/>
-          <w:shd w:val="clear" w:color="auto" w:fill="FFFFFF"/>
-          <w:lang w:eastAsia="pt-BR"/>
-        </w:rPr>
-        <w:t>return</w:t>
-      </w:r>
-      <w:proofErr w:type="spellEnd"/>
-      <w:r>
-        <w:rPr>
-          <w:rFonts w:ascii="Arial" w:eastAsia="Times New Roman" w:hAnsi="Arial" w:cs="Arial"/>
-          <w:color w:val="8DB3E2" w:themeColor="text2" w:themeTint="66"/>
-          <w:sz w:val="23"/>
-          <w:szCs w:val="23"/>
-          <w:shd w:val="clear" w:color="auto" w:fill="FFFFFF"/>
-          <w:lang w:eastAsia="pt-BR"/>
-        </w:rPr>
-        <w:t xml:space="preserve"> associado</w:t>
-      </w:r>
-    </w:p>
-    <w:p>
-      <w:pPr>
-        <w:spacing w:after="0" w:line="240" w:lineRule="auto"/>
-        <w:rPr>
-          <w:rFonts w:ascii="Arial" w:eastAsia="Times New Roman" w:hAnsi="Arial" w:cs="Arial"/>
-          <w:color w:val="000000"/>
-          <w:sz w:val="23"/>
-          <w:szCs w:val="23"/>
-          <w:shd w:val="clear" w:color="auto" w:fill="FFFFFF"/>
-          <w:lang w:val="en-US" w:eastAsia="pt-BR"/>
-        </w:rPr>
-      </w:pPr>
-      <w:proofErr w:type="spellStart"/>
-      <w:proofErr w:type="gramStart"/>
-      <w:r>
-        <w:rPr>
-          <w:rFonts w:ascii="Arial" w:eastAsia="Times New Roman" w:hAnsi="Arial" w:cs="Arial"/>
-          <w:color w:val="000000"/>
-          <w:sz w:val="23"/>
-          <w:szCs w:val="23"/>
-          <w:shd w:val="clear" w:color="auto" w:fill="FFFFFF"/>
-          <w:lang w:val="en-US" w:eastAsia="pt-BR"/>
-        </w:rPr>
-        <w:t>functionDeclaration</w:t>
-      </w:r>
-      <w:proofErr w:type="spellEnd"/>
-      <w:r>
-        <w:rPr>
-          <w:rFonts w:ascii="Arial" w:eastAsia="Times New Roman" w:hAnsi="Arial" w:cs="Arial"/>
-          <w:color w:val="000000"/>
-          <w:sz w:val="23"/>
-          <w:szCs w:val="23"/>
-          <w:shd w:val="clear" w:color="auto" w:fill="FFFFFF"/>
-          <w:lang w:val="en-US" w:eastAsia="pt-BR"/>
-        </w:rPr>
-        <w:t xml:space="preserve"> :</w:t>
-      </w:r>
-      <w:proofErr w:type="gramEnd"/>
-      <w:r>
-        <w:rPr>
-          <w:rFonts w:ascii="Arial" w:eastAsia="Times New Roman" w:hAnsi="Arial" w:cs="Arial"/>
-          <w:color w:val="000000"/>
-          <w:sz w:val="23"/>
-          <w:szCs w:val="23"/>
-          <w:shd w:val="clear" w:color="auto" w:fill="FFFFFF"/>
-          <w:lang w:val="en-US" w:eastAsia="pt-BR"/>
-        </w:rPr>
-        <w:t xml:space="preserve">:= </w:t>
-      </w:r>
-      <w:r>
-        <w:rPr>
-          <w:rFonts w:ascii="Arial" w:eastAsia="Times New Roman" w:hAnsi="Arial" w:cs="Arial"/>
-          <w:b/>
-          <w:bCs/>
-          <w:color w:val="FF0000"/>
-          <w:sz w:val="23"/>
-          <w:szCs w:val="23"/>
-          <w:shd w:val="clear" w:color="auto" w:fill="FFFFFF"/>
-          <w:lang w:val="en-US" w:eastAsia="pt-BR"/>
-        </w:rPr>
-        <w:t>function</w:t>
-      </w:r>
-      <w:r>
-        <w:rPr>
-          <w:rFonts w:ascii="Arial" w:eastAsia="Times New Roman" w:hAnsi="Arial" w:cs="Arial"/>
-          <w:color w:val="000000"/>
-          <w:sz w:val="23"/>
-          <w:szCs w:val="23"/>
-          <w:shd w:val="clear" w:color="auto" w:fill="FFFFFF"/>
-          <w:lang w:val="en-US" w:eastAsia="pt-BR"/>
-        </w:rPr>
-        <w:t xml:space="preserve"> identifier </w:t>
-      </w:r>
-      <w:r>
-        <w:rPr>
-          <w:rFonts w:ascii="Arial" w:eastAsia="Times New Roman" w:hAnsi="Arial" w:cs="Arial"/>
-          <w:b/>
-          <w:bCs/>
-          <w:color w:val="FF0000"/>
-          <w:sz w:val="23"/>
-          <w:szCs w:val="23"/>
-          <w:shd w:val="clear" w:color="auto" w:fill="FFFFFF"/>
-          <w:lang w:val="en-US" w:eastAsia="pt-BR"/>
-        </w:rPr>
-        <w:t>(</w:t>
-      </w:r>
-      <w:r>
-        <w:rPr>
-          <w:rFonts w:ascii="Arial" w:eastAsia="Times New Roman" w:hAnsi="Arial" w:cs="Arial"/>
-          <w:b/>
-          <w:bCs/>
-          <w:color w:val="000000"/>
-          <w:sz w:val="23"/>
-          <w:szCs w:val="23"/>
-          <w:shd w:val="clear" w:color="auto" w:fill="FFFFFF"/>
-          <w:lang w:val="en-US" w:eastAsia="pt-BR"/>
-        </w:rPr>
-        <w:t xml:space="preserve"> </w:t>
-      </w:r>
-      <w:r>
-        <w:rPr>
-          <w:rFonts w:ascii="Arial" w:eastAsia="Times New Roman" w:hAnsi="Arial" w:cs="Arial"/>
-          <w:color w:val="000000"/>
-          <w:sz w:val="23"/>
-          <w:szCs w:val="23"/>
-          <w:shd w:val="clear" w:color="auto" w:fill="FFFFFF"/>
-          <w:lang w:val="en-US" w:eastAsia="pt-BR"/>
-        </w:rPr>
-        <w:t xml:space="preserve">(parameters)? </w:t>
-      </w:r>
-      <w:r>
-        <w:rPr>
-          <w:rFonts w:ascii="Arial" w:eastAsia="Times New Roman" w:hAnsi="Arial" w:cs="Arial"/>
-          <w:b/>
-          <w:bCs/>
-          <w:color w:val="FF0000"/>
-          <w:sz w:val="23"/>
-          <w:szCs w:val="23"/>
-          <w:shd w:val="clear" w:color="auto" w:fill="FFFFFF"/>
-          <w:lang w:val="en-US" w:eastAsia="pt-BR"/>
-        </w:rPr>
-        <w:t>)</w:t>
-      </w:r>
-      <w:r>
-        <w:rPr>
-          <w:rFonts w:ascii="Arial" w:eastAsia="Times New Roman" w:hAnsi="Arial" w:cs="Arial"/>
-          <w:color w:val="000000"/>
-          <w:sz w:val="23"/>
-          <w:szCs w:val="23"/>
-          <w:shd w:val="clear" w:color="auto" w:fill="FFFFFF"/>
-          <w:lang w:val="en-US" w:eastAsia="pt-BR"/>
-        </w:rPr>
-        <w:t xml:space="preserve"> (</w:t>
-      </w:r>
-      <w:proofErr w:type="gramStart"/>
-      <w:r>
-        <w:rPr>
-          <w:rFonts w:ascii="Arial" w:eastAsia="Times New Roman" w:hAnsi="Arial" w:cs="Arial"/>
-          <w:color w:val="000000"/>
-          <w:sz w:val="23"/>
-          <w:szCs w:val="23"/>
-          <w:shd w:val="clear" w:color="auto" w:fill="FFFFFF"/>
-          <w:lang w:val="en-US" w:eastAsia="pt-BR"/>
-        </w:rPr>
-        <w:t>command</w:t>
-      </w:r>
-      <w:proofErr w:type="gramEnd"/>
-      <w:r>
-        <w:rPr>
-          <w:rFonts w:ascii="Arial" w:eastAsia="Times New Roman" w:hAnsi="Arial" w:cs="Arial"/>
-          <w:color w:val="000000"/>
-          <w:sz w:val="23"/>
-          <w:szCs w:val="23"/>
-          <w:shd w:val="clear" w:color="auto" w:fill="FFFFFF"/>
-          <w:lang w:val="en-US" w:eastAsia="pt-BR"/>
-        </w:rPr>
-        <w:t xml:space="preserve">)* </w:t>
-      </w:r>
-      <w:r>
-        <w:rPr>
-          <w:rFonts w:ascii="Arial" w:eastAsia="Times New Roman" w:hAnsi="Arial" w:cs="Arial"/>
-          <w:color w:val="000000"/>
-          <w:sz w:val="23"/>
-          <w:szCs w:val="23"/>
-          <w:shd w:val="clear" w:color="auto" w:fill="FFFFFF"/>
-          <w:lang w:val="en-US" w:eastAsia="pt-BR"/>
-        </w:rPr>
-        <w:t xml:space="preserve">(return (expression)?)? </w:t>
-      </w:r>
-      <w:proofErr w:type="gramStart"/>
-      <w:r>
-        <w:rPr>
-          <w:rFonts w:ascii="Arial" w:eastAsia="Times New Roman" w:hAnsi="Arial" w:cs="Arial"/>
-          <w:b/>
-          <w:bCs/>
-          <w:color w:val="FF0000"/>
-          <w:sz w:val="23"/>
-          <w:szCs w:val="23"/>
-          <w:shd w:val="clear" w:color="auto" w:fill="FFFFFF"/>
-          <w:lang w:val="en-US" w:eastAsia="pt-BR"/>
-        </w:rPr>
-        <w:t>end</w:t>
-      </w:r>
-      <w:proofErr w:type="gramEnd"/>
-      <w:r>
-        <w:rPr>
-          <w:rFonts w:ascii="Arial" w:eastAsia="Times New Roman" w:hAnsi="Arial" w:cs="Arial"/>
-          <w:color w:val="000000"/>
-          <w:sz w:val="23"/>
-          <w:szCs w:val="23"/>
-          <w:shd w:val="clear" w:color="auto" w:fill="FFFFFF"/>
-          <w:lang w:val="en-US" w:eastAsia="pt-BR"/>
-        </w:rPr>
-        <w:br/>
-      </w:r>
-    </w:p>
-    <w:p>
-      <w:pPr>
-        <w:spacing w:after="0" w:line="240" w:lineRule="auto"/>
-        <w:rPr>
-          <w:rFonts w:ascii="Arial" w:eastAsia="Times New Roman" w:hAnsi="Arial" w:cs="Arial"/>
-          <w:b/>
-          <w:bCs/>
-          <w:color w:val="FF0000"/>
-          <w:sz w:val="23"/>
-          <w:szCs w:val="23"/>
-          <w:shd w:val="clear" w:color="auto" w:fill="FFFFFF"/>
-          <w:lang w:eastAsia="pt-BR"/>
-        </w:rPr>
-      </w:pPr>
-      <w:proofErr w:type="spellStart"/>
-      <w:proofErr w:type="gramStart"/>
-      <w:r>
-        <w:rPr>
-          <w:rFonts w:ascii="Arial" w:eastAsia="Times New Roman" w:hAnsi="Arial" w:cs="Arial"/>
-          <w:color w:val="000000"/>
-          <w:sz w:val="23"/>
-          <w:szCs w:val="23"/>
-          <w:shd w:val="clear" w:color="auto" w:fill="FFFFFF"/>
-          <w:lang w:eastAsia="pt-BR"/>
-        </w:rPr>
-        <w:t>parameters</w:t>
-      </w:r>
-      <w:proofErr w:type="spellEnd"/>
-      <w:proofErr w:type="gramEnd"/>
-      <w:r>
-        <w:rPr>
-          <w:rFonts w:ascii="Arial" w:eastAsia="Times New Roman" w:hAnsi="Arial" w:cs="Arial"/>
-          <w:color w:val="000000"/>
-          <w:sz w:val="23"/>
-          <w:szCs w:val="23"/>
-          <w:shd w:val="clear" w:color="auto" w:fill="FFFFFF"/>
-          <w:lang w:eastAsia="pt-BR"/>
-        </w:rPr>
-        <w:t xml:space="preserve"> ::= </w:t>
-      </w:r>
-      <w:proofErr w:type="spellStart"/>
-      <w:r>
-        <w:rPr>
-          <w:rFonts w:ascii="Arial" w:eastAsia="Times New Roman" w:hAnsi="Arial" w:cs="Arial"/>
-          <w:color w:val="000000"/>
-          <w:sz w:val="23"/>
-          <w:szCs w:val="23"/>
-          <w:shd w:val="clear" w:color="auto" w:fill="FFFFFF"/>
-          <w:lang w:eastAsia="pt-BR"/>
-        </w:rPr>
-        <w:t>identifier</w:t>
-      </w:r>
-      <w:proofErr w:type="spellEnd"/>
-      <w:r>
-        <w:rPr>
-          <w:rFonts w:ascii="Arial" w:eastAsia="Times New Roman" w:hAnsi="Arial" w:cs="Arial"/>
-          <w:color w:val="000000"/>
-          <w:sz w:val="23"/>
-          <w:szCs w:val="23"/>
-          <w:shd w:val="clear" w:color="auto" w:fill="FFFFFF"/>
-          <w:lang w:eastAsia="pt-BR"/>
-        </w:rPr>
-        <w:t xml:space="preserve"> ( </w:t>
-      </w:r>
-      <w:r>
-        <w:rPr>
-          <w:rFonts w:ascii="Arial" w:eastAsia="Times New Roman" w:hAnsi="Arial" w:cs="Arial"/>
-          <w:b/>
-          <w:bCs/>
-          <w:color w:val="FF0000"/>
-          <w:sz w:val="23"/>
-          <w:szCs w:val="23"/>
-          <w:shd w:val="clear" w:color="auto" w:fill="FFFFFF"/>
-          <w:lang w:eastAsia="pt-BR"/>
-        </w:rPr>
-        <w:t>,</w:t>
-      </w:r>
-      <w:r>
-        <w:rPr>
-          <w:rFonts w:ascii="Arial" w:eastAsia="Times New Roman" w:hAnsi="Arial" w:cs="Arial"/>
-          <w:color w:val="000000"/>
-          <w:sz w:val="23"/>
-          <w:szCs w:val="23"/>
-          <w:shd w:val="clear" w:color="auto" w:fill="FFFFFF"/>
-          <w:lang w:eastAsia="pt-BR"/>
-        </w:rPr>
-        <w:t xml:space="preserve"> </w:t>
-      </w:r>
-      <w:proofErr w:type="spellStart"/>
-      <w:r>
-        <w:rPr>
-          <w:rFonts w:ascii="Arial" w:eastAsia="Times New Roman" w:hAnsi="Arial" w:cs="Arial"/>
-          <w:color w:val="000000"/>
-          <w:sz w:val="23"/>
-          <w:szCs w:val="23"/>
-          <w:shd w:val="clear" w:color="auto" w:fill="FFFFFF"/>
-          <w:lang w:eastAsia="pt-BR"/>
-        </w:rPr>
-        <w:t>identifier</w:t>
-      </w:r>
-      <w:proofErr w:type="spellEnd"/>
-      <w:r>
-        <w:rPr>
-          <w:rFonts w:ascii="Arial" w:eastAsia="Times New Roman" w:hAnsi="Arial" w:cs="Arial"/>
-          <w:color w:val="000000"/>
-          <w:sz w:val="23"/>
-          <w:szCs w:val="23"/>
-          <w:shd w:val="clear" w:color="auto" w:fill="FFFFFF"/>
-          <w:lang w:eastAsia="pt-BR"/>
-        </w:rPr>
-        <w:t>)*</w:t>
-      </w:r>
-    </w:p>
-    <w:p>
-      <w:pPr>
-        <w:spacing w:after="0" w:line="240" w:lineRule="auto"/>
-        <w:rPr>
-          <w:rFonts w:ascii="Arial" w:eastAsia="Times New Roman" w:hAnsi="Arial" w:cs="Arial"/>
-          <w:b/>
-          <w:bCs/>
-          <w:color w:val="FF0000"/>
-          <w:sz w:val="23"/>
-          <w:szCs w:val="23"/>
-          <w:shd w:val="clear" w:color="auto" w:fill="FFFFFF"/>
-          <w:lang w:eastAsia="pt-BR"/>
+          <w:rFonts w:ascii="Arial" w:eastAsia="Times New Roman" w:hAnsi="Arial" w:cs="Arial"/>
+          <w:color w:val="000000"/>
+          <w:sz w:val="23"/>
+          <w:szCs w:val="23"/>
+          <w:shd w:val="clear" w:color="auto" w:fill="FFFFFF"/>
+          <w:lang w:val="en-US" w:eastAsia="pt-BR"/>
         </w:rPr>
       </w:pPr>
     </w:p>
@@ -1005,59 +1049,7 @@
         <w:spacing w:after="0" w:line="240" w:lineRule="auto"/>
         <w:rPr>
           <w:rFonts w:ascii="Arial" w:eastAsia="Times New Roman" w:hAnsi="Arial" w:cs="Arial"/>
-          <w:color w:val="8DB3E2" w:themeColor="text2" w:themeTint="66"/>
-          <w:sz w:val="23"/>
-          <w:szCs w:val="23"/>
-          <w:shd w:val="clear" w:color="auto" w:fill="FFFFFF"/>
-          <w:lang w:eastAsia="pt-BR"/>
-        </w:rPr>
-      </w:pPr>
-      <w:r>
-        <w:rPr>
-          <w:rFonts w:ascii="Arial" w:eastAsia="Times New Roman" w:hAnsi="Arial" w:cs="Arial"/>
-          <w:color w:val="8DB3E2" w:themeColor="text2" w:themeTint="66"/>
-          <w:sz w:val="23"/>
-          <w:szCs w:val="23"/>
-          <w:shd w:val="clear" w:color="auto" w:fill="FFFFFF"/>
-          <w:lang w:eastAsia="pt-BR"/>
-        </w:rPr>
-        <w:t>2ª MUDANÇA</w:t>
-      </w:r>
-    </w:p>
-    <w:p>
-      <w:pPr>
-        <w:spacing w:after="0" w:line="240" w:lineRule="auto"/>
-        <w:rPr>
-          <w:rFonts w:ascii="Arial" w:eastAsia="Times New Roman" w:hAnsi="Arial" w:cs="Arial"/>
-          <w:b/>
-          <w:bCs/>
-          <w:color w:val="8DB3E2" w:themeColor="text2" w:themeTint="66"/>
-          <w:sz w:val="23"/>
-          <w:szCs w:val="23"/>
-          <w:shd w:val="clear" w:color="auto" w:fill="FFFFFF"/>
-          <w:lang w:eastAsia="pt-BR"/>
-        </w:rPr>
-      </w:pPr>
-      <w:r>
-        <w:rPr>
-          <w:rFonts w:ascii="Arial" w:eastAsia="Times New Roman" w:hAnsi="Arial" w:cs="Arial"/>
-          <w:b/>
-          <w:bCs/>
-          <w:color w:val="8DB3E2" w:themeColor="text2" w:themeTint="66"/>
-          <w:sz w:val="23"/>
-          <w:szCs w:val="23"/>
-          <w:shd w:val="clear" w:color="auto" w:fill="FFFFFF"/>
-          <w:lang w:eastAsia="pt-BR"/>
-        </w:rPr>
-        <w:t>Função sem retorno!</w:t>
-      </w:r>
-    </w:p>
-    <w:p>
-      <w:pPr>
-        <w:spacing w:after="0" w:line="240" w:lineRule="auto"/>
-        <w:rPr>
-          <w:rFonts w:ascii="Arial" w:eastAsia="Times New Roman" w:hAnsi="Arial" w:cs="Arial"/>
-          <w:bCs/>
+          <w:color w:val="000000"/>
           <w:sz w:val="23"/>
           <w:szCs w:val="23"/>
           <w:shd w:val="clear" w:color="auto" w:fill="FFFFFF"/>
@@ -1069,19 +1061,19 @@
       <w:r>
         <w:rPr>
           <w:rFonts w:ascii="Arial" w:eastAsia="Times New Roman" w:hAnsi="Arial" w:cs="Arial"/>
-          <w:bCs/>
-          <w:sz w:val="23"/>
-          <w:szCs w:val="23"/>
-          <w:shd w:val="clear" w:color="auto" w:fill="FFFFFF"/>
-          <w:lang w:val="en-US" w:eastAsia="pt-BR"/>
-        </w:rPr>
-        <w:t>procedureCall</w:t>
+          <w:color w:val="000000"/>
+          <w:sz w:val="23"/>
+          <w:szCs w:val="23"/>
+          <w:shd w:val="clear" w:color="auto" w:fill="FFFFFF"/>
+          <w:lang w:val="en-US" w:eastAsia="pt-BR"/>
+        </w:rPr>
+        <w:t>relationalExpression</w:t>
       </w:r>
       <w:proofErr w:type="spellEnd"/>
       <w:r>
         <w:rPr>
           <w:rFonts w:ascii="Arial" w:eastAsia="Times New Roman" w:hAnsi="Arial" w:cs="Arial"/>
-          <w:bCs/>
+          <w:color w:val="000000"/>
           <w:sz w:val="23"/>
           <w:szCs w:val="23"/>
           <w:shd w:val="clear" w:color="auto" w:fill="FFFFFF"/>
@@ -1093,7 +1085,7 @@
       <w:r>
         <w:rPr>
           <w:rFonts w:ascii="Arial" w:eastAsia="Times New Roman" w:hAnsi="Arial" w:cs="Arial"/>
-          <w:bCs/>
+          <w:color w:val="000000"/>
           <w:sz w:val="23"/>
           <w:szCs w:val="23"/>
           <w:shd w:val="clear" w:color="auto" w:fill="FFFFFF"/>
@@ -1101,166 +1093,6 @@
         </w:rPr>
         <w:t xml:space="preserve">:= </w:t>
       </w:r>
-      <w:r>
-        <w:rPr>
-          <w:rFonts w:ascii="Arial" w:eastAsia="Times New Roman" w:hAnsi="Arial" w:cs="Arial"/>
-          <w:b/>
-          <w:color w:val="FF0000"/>
-          <w:sz w:val="23"/>
-          <w:szCs w:val="23"/>
-          <w:shd w:val="clear" w:color="auto" w:fill="FFFFFF"/>
-          <w:lang w:val="en-US" w:eastAsia="pt-BR"/>
-        </w:rPr>
-        <w:t>call</w:t>
-      </w:r>
-      <w:r>
-        <w:rPr>
-          <w:rFonts w:ascii="Arial" w:eastAsia="Times New Roman" w:hAnsi="Arial" w:cs="Arial"/>
-          <w:bCs/>
-          <w:sz w:val="23"/>
-          <w:szCs w:val="23"/>
-          <w:shd w:val="clear" w:color="auto" w:fill="FFFFFF"/>
-          <w:lang w:val="en-US" w:eastAsia="pt-BR"/>
-        </w:rPr>
-        <w:t xml:space="preserve"> identifier </w:t>
-      </w:r>
-      <w:r>
-        <w:rPr>
-          <w:rFonts w:ascii="Arial" w:eastAsia="Times New Roman" w:hAnsi="Arial" w:cs="Arial"/>
-          <w:b/>
-          <w:bCs/>
-          <w:color w:val="FF0000"/>
-          <w:sz w:val="23"/>
-          <w:szCs w:val="23"/>
-          <w:shd w:val="clear" w:color="auto" w:fill="FFFFFF"/>
-          <w:lang w:val="en-US" w:eastAsia="pt-BR"/>
-        </w:rPr>
-        <w:t>(</w:t>
-      </w:r>
-      <w:r>
-        <w:rPr>
-          <w:rFonts w:ascii="Arial" w:eastAsia="Times New Roman" w:hAnsi="Arial" w:cs="Arial"/>
-          <w:bCs/>
-          <w:sz w:val="23"/>
-          <w:szCs w:val="23"/>
-          <w:shd w:val="clear" w:color="auto" w:fill="FFFFFF"/>
-          <w:lang w:val="en-US" w:eastAsia="pt-BR"/>
-        </w:rPr>
-        <w:t xml:space="preserve"> (arguments)? </w:t>
-      </w:r>
-      <w:r>
-        <w:rPr>
-          <w:rFonts w:ascii="Arial" w:eastAsia="Times New Roman" w:hAnsi="Arial" w:cs="Arial"/>
-          <w:b/>
-          <w:bCs/>
-          <w:color w:val="FF0000"/>
-          <w:sz w:val="23"/>
-          <w:szCs w:val="23"/>
-          <w:shd w:val="clear" w:color="auto" w:fill="FFFFFF"/>
-          <w:lang w:val="en-US" w:eastAsia="pt-BR"/>
-        </w:rPr>
-        <w:t>)</w:t>
-      </w:r>
-      <w:r>
-        <w:rPr>
-          <w:rFonts w:ascii="Times New Roman" w:eastAsia="Times New Roman" w:hAnsi="Times New Roman" w:cs="Times New Roman"/>
-          <w:color w:val="000000"/>
-          <w:sz w:val="23"/>
-          <w:szCs w:val="23"/>
-          <w:lang w:val="en-US" w:eastAsia="pt-BR"/>
-        </w:rPr>
-        <w:br/>
-      </w:r>
-      <w:r>
-        <w:rPr>
-          <w:rFonts w:ascii="Times New Roman" w:eastAsia="Times New Roman" w:hAnsi="Times New Roman" w:cs="Times New Roman"/>
-          <w:color w:val="000000"/>
-          <w:sz w:val="23"/>
-          <w:szCs w:val="23"/>
-          <w:lang w:val="en-US" w:eastAsia="pt-BR"/>
-        </w:rPr>
-        <w:br/>
-      </w:r>
-      <w:proofErr w:type="gramStart"/>
-      <w:r>
-        <w:rPr>
-          <w:rFonts w:ascii="Arial" w:eastAsia="Times New Roman" w:hAnsi="Arial" w:cs="Arial"/>
-          <w:color w:val="000000"/>
-          <w:sz w:val="23"/>
-          <w:szCs w:val="23"/>
-          <w:shd w:val="clear" w:color="auto" w:fill="FFFFFF"/>
-          <w:lang w:val="en-US" w:eastAsia="pt-BR"/>
-        </w:rPr>
-        <w:t>arguments :</w:t>
-      </w:r>
-      <w:proofErr w:type="gramEnd"/>
-      <w:r>
-        <w:rPr>
-          <w:rFonts w:ascii="Arial" w:eastAsia="Times New Roman" w:hAnsi="Arial" w:cs="Arial"/>
-          <w:color w:val="000000"/>
-          <w:sz w:val="23"/>
-          <w:szCs w:val="23"/>
-          <w:shd w:val="clear" w:color="auto" w:fill="FFFFFF"/>
-          <w:lang w:val="en-US" w:eastAsia="pt-BR"/>
-        </w:rPr>
-        <w:t xml:space="preserve">:=  expression ( </w:t>
-      </w:r>
-      <w:r>
-        <w:rPr>
-          <w:rFonts w:ascii="Arial" w:eastAsia="Times New Roman" w:hAnsi="Arial" w:cs="Arial"/>
-          <w:b/>
-          <w:bCs/>
-          <w:color w:val="FF0000"/>
-          <w:sz w:val="23"/>
-          <w:szCs w:val="23"/>
-          <w:shd w:val="clear" w:color="auto" w:fill="FFFFFF"/>
-          <w:lang w:val="en-US" w:eastAsia="pt-BR"/>
-        </w:rPr>
-        <w:t>,</w:t>
-      </w:r>
-      <w:r>
-        <w:rPr>
-          <w:rFonts w:ascii="Arial" w:eastAsia="Times New Roman" w:hAnsi="Arial" w:cs="Arial"/>
-          <w:color w:val="000000"/>
-          <w:sz w:val="23"/>
-          <w:szCs w:val="23"/>
-          <w:shd w:val="clear" w:color="auto" w:fill="FFFFFF"/>
-          <w:lang w:val="en-US" w:eastAsia="pt-BR"/>
-        </w:rPr>
-        <w:t xml:space="preserve"> expression)*</w:t>
-      </w:r>
-      <w:r>
-        <w:rPr>
-          <w:rFonts w:ascii="Arial" w:eastAsia="Times New Roman" w:hAnsi="Arial" w:cs="Arial"/>
-          <w:color w:val="000000"/>
-          <w:sz w:val="23"/>
-          <w:szCs w:val="23"/>
-          <w:shd w:val="clear" w:color="auto" w:fill="FFFFFF"/>
-          <w:lang w:val="en-US" w:eastAsia="pt-BR"/>
-        </w:rPr>
-        <w:br/>
-      </w:r>
-      <w:r>
-        <w:rPr>
-          <w:rFonts w:ascii="Times New Roman" w:eastAsia="Times New Roman" w:hAnsi="Times New Roman" w:cs="Times New Roman"/>
-          <w:color w:val="000000"/>
-          <w:sz w:val="23"/>
-          <w:szCs w:val="23"/>
-          <w:lang w:val="en-US" w:eastAsia="pt-BR"/>
-        </w:rPr>
-        <w:br/>
-      </w:r>
-      <w:r>
-        <w:rPr>
-          <w:rFonts w:ascii="Arial" w:eastAsia="Times New Roman" w:hAnsi="Arial" w:cs="Arial"/>
-          <w:color w:val="000000"/>
-          <w:sz w:val="23"/>
-          <w:szCs w:val="23"/>
-          <w:shd w:val="clear" w:color="auto" w:fill="FFFFFF"/>
-          <w:lang w:val="en-US" w:eastAsia="pt-BR"/>
-        </w:rPr>
-        <w:t xml:space="preserve">expression ::= </w:t>
-      </w:r>
       <w:proofErr w:type="spellStart"/>
       <w:r>
         <w:rPr>
@@ -1271,9 +1103,68 @@
           <w:shd w:val="clear" w:color="auto" w:fill="FFFFFF"/>
           <w:lang w:val="en-US" w:eastAsia="pt-BR"/>
         </w:rPr>
-        <w:t>relationalExpression</w:t>
+        <w:t>additiveExpression</w:t>
       </w:r>
       <w:proofErr w:type="spellEnd"/>
+      <w:r>
+        <w:rPr>
+          <w:rFonts w:ascii="Arial" w:eastAsia="Times New Roman" w:hAnsi="Arial" w:cs="Arial"/>
+          <w:color w:val="000000"/>
+          <w:sz w:val="23"/>
+          <w:szCs w:val="23"/>
+          <w:shd w:val="clear" w:color="auto" w:fill="FFFFFF"/>
+          <w:lang w:val="en-US" w:eastAsia="pt-BR"/>
+        </w:rPr>
+        <w:t xml:space="preserve"> (</w:t>
+      </w:r>
+      <w:proofErr w:type="spellStart"/>
+      <w:r>
+        <w:rPr>
+          <w:rFonts w:ascii="Arial" w:eastAsia="Times New Roman" w:hAnsi="Arial" w:cs="Arial"/>
+          <w:color w:val="000000"/>
+          <w:sz w:val="23"/>
+          <w:szCs w:val="23"/>
+          <w:shd w:val="clear" w:color="auto" w:fill="FFFFFF"/>
+          <w:lang w:val="en-US" w:eastAsia="pt-BR"/>
+        </w:rPr>
+        <w:t>relationalOperator</w:t>
+      </w:r>
+      <w:proofErr w:type="spellEnd"/>
+      <w:r>
+        <w:rPr>
+          <w:rFonts w:ascii="Arial" w:eastAsia="Times New Roman" w:hAnsi="Arial" w:cs="Arial"/>
+          <w:color w:val="000000"/>
+          <w:sz w:val="23"/>
+          <w:szCs w:val="23"/>
+          <w:shd w:val="clear" w:color="auto" w:fill="FFFFFF"/>
+          <w:lang w:val="en-US" w:eastAsia="pt-BR"/>
+        </w:rPr>
+        <w:t xml:space="preserve"> </w:t>
+      </w:r>
+      <w:proofErr w:type="spellStart"/>
+      <w:r>
+        <w:rPr>
+          <w:rFonts w:ascii="Arial" w:eastAsia="Times New Roman" w:hAnsi="Arial" w:cs="Arial"/>
+          <w:color w:val="000000"/>
+          <w:sz w:val="23"/>
+          <w:szCs w:val="23"/>
+          <w:shd w:val="clear" w:color="auto" w:fill="FFFFFF"/>
+          <w:lang w:val="en-US" w:eastAsia="pt-BR"/>
+        </w:rPr>
+        <w:t>additiveExpression</w:t>
+      </w:r>
+      <w:proofErr w:type="spellEnd"/>
+      <w:r>
+        <w:rPr>
+          <w:rFonts w:ascii="Arial" w:eastAsia="Times New Roman" w:hAnsi="Arial" w:cs="Arial"/>
+          <w:color w:val="000000"/>
+          <w:sz w:val="23"/>
+          <w:szCs w:val="23"/>
+          <w:shd w:val="clear" w:color="auto" w:fill="FFFFFF"/>
+          <w:lang w:val="en-US" w:eastAsia="pt-BR"/>
+        </w:rPr>
+        <w:t>)*</w:t>
+      </w:r>
     </w:p>
     <w:p>
       <w:pPr>
@@ -1311,7 +1202,7 @@
           <w:shd w:val="clear" w:color="auto" w:fill="FFFFFF"/>
           <w:lang w:val="en-US" w:eastAsia="pt-BR"/>
         </w:rPr>
-        <w:t>relationalExpression</w:t>
+        <w:t>additiveExpression</w:t>
       </w:r>
       <w:proofErr w:type="spellEnd"/>
       <w:r>
@@ -1347,7 +1238,7 @@
           <w:shd w:val="clear" w:color="auto" w:fill="FFFFFF"/>
           <w:lang w:val="en-US" w:eastAsia="pt-BR"/>
         </w:rPr>
-        <w:t>additiveExpression</w:t>
+        <w:t>multiplicativeExpression</w:t>
       </w:r>
       <w:proofErr w:type="spellEnd"/>
       <w:r>
@@ -1371,7 +1262,7 @@
           <w:shd w:val="clear" w:color="auto" w:fill="FFFFFF"/>
           <w:lang w:val="en-US" w:eastAsia="pt-BR"/>
         </w:rPr>
-        <w:t>relationalOperator</w:t>
+        <w:t>additiveOperator</w:t>
       </w:r>
       <w:proofErr w:type="spellEnd"/>
       <w:r>
@@ -1395,7 +1286,7 @@
           <w:shd w:val="clear" w:color="auto" w:fill="FFFFFF"/>
           <w:lang w:val="en-US" w:eastAsia="pt-BR"/>
         </w:rPr>
-        <w:t>additiveExpression</w:t>
+        <w:t>multiplicativeExpression</w:t>
       </w:r>
       <w:proofErr w:type="spellEnd"/>
       <w:r>
@@ -1446,7 +1337,7 @@
           <w:shd w:val="clear" w:color="auto" w:fill="FFFFFF"/>
           <w:lang w:val="en-US" w:eastAsia="pt-BR"/>
         </w:rPr>
-        <w:t>additiveExpression</w:t>
+        <w:t>multiplicativeExpression</w:t>
       </w:r>
       <w:proofErr w:type="spellEnd"/>
       <w:r>
@@ -1482,7 +1373,7 @@
           <w:shd w:val="clear" w:color="auto" w:fill="FFFFFF"/>
           <w:lang w:val="en-US" w:eastAsia="pt-BR"/>
         </w:rPr>
-        <w:t>multiplicativeExpression</w:t>
+        <w:t>baseExpression</w:t>
       </w:r>
       <w:proofErr w:type="spellEnd"/>
       <w:r>
@@ -1506,7 +1397,7 @@
           <w:shd w:val="clear" w:color="auto" w:fill="FFFFFF"/>
           <w:lang w:val="en-US" w:eastAsia="pt-BR"/>
         </w:rPr>
-        <w:t>additiveOperator</w:t>
+        <w:t>multiplicativeOperator</w:t>
       </w:r>
       <w:proofErr w:type="spellEnd"/>
       <w:r>
@@ -1530,7 +1421,7 @@
           <w:shd w:val="clear" w:color="auto" w:fill="FFFFFF"/>
           <w:lang w:val="en-US" w:eastAsia="pt-BR"/>
         </w:rPr>
-        <w:t>multiplicativeExpression</w:t>
+        <w:t>baseExpression</w:t>
       </w:r>
       <w:proofErr w:type="spellEnd"/>
       <w:r>
@@ -1543,177 +1434,6 @@
           <w:lang w:val="en-US" w:eastAsia="pt-BR"/>
         </w:rPr>
         <w:t>)*</w:t>
-      </w:r>
-    </w:p>
-    <w:p>
-      <w:pPr>
-        <w:spacing w:after="0" w:line="240" w:lineRule="auto"/>
-        <w:rPr>
-          <w:rFonts w:ascii="Arial" w:eastAsia="Times New Roman" w:hAnsi="Arial" w:cs="Arial"/>
-          <w:color w:val="000000"/>
-          <w:sz w:val="23"/>
-          <w:szCs w:val="23"/>
-          <w:shd w:val="clear" w:color="auto" w:fill="FFFFFF"/>
-          <w:lang w:val="en-US" w:eastAsia="pt-BR"/>
-        </w:rPr>
-      </w:pPr>
-    </w:p>
-    <w:p>
-      <w:pPr>
-        <w:spacing w:after="0" w:line="240" w:lineRule="auto"/>
-        <w:rPr>
-          <w:rFonts w:ascii="Arial" w:eastAsia="Times New Roman" w:hAnsi="Arial" w:cs="Arial"/>
-          <w:color w:val="000000"/>
-          <w:sz w:val="23"/>
-          <w:szCs w:val="23"/>
-          <w:shd w:val="clear" w:color="auto" w:fill="FFFFFF"/>
-          <w:lang w:val="en-US" w:eastAsia="pt-BR"/>
-        </w:rPr>
-      </w:pPr>
-      <w:proofErr w:type="spellStart"/>
-      <w:proofErr w:type="gramStart"/>
-      <w:r>
-        <w:rPr>
-          <w:rFonts w:ascii="Arial" w:eastAsia="Times New Roman" w:hAnsi="Arial" w:cs="Arial"/>
-          <w:color w:val="000000"/>
-          <w:sz w:val="23"/>
-          <w:szCs w:val="23"/>
-          <w:shd w:val="clear" w:color="auto" w:fill="FFFFFF"/>
-          <w:lang w:val="en-US" w:eastAsia="pt-BR"/>
-        </w:rPr>
-        <w:t>multiplicativeExpression</w:t>
-      </w:r>
-      <w:proofErr w:type="spellEnd"/>
-      <w:r>
-        <w:rPr>
-          <w:rFonts w:ascii="Arial" w:eastAsia="Times New Roman" w:hAnsi="Arial" w:cs="Arial"/>
-          <w:color w:val="000000"/>
-          <w:sz w:val="23"/>
-          <w:szCs w:val="23"/>
-          <w:shd w:val="clear" w:color="auto" w:fill="FFFFFF"/>
-          <w:lang w:val="en-US" w:eastAsia="pt-BR"/>
-        </w:rPr>
-        <w:t xml:space="preserve"> :</w:t>
-      </w:r>
-      <w:proofErr w:type="gramEnd"/>
-      <w:r>
-        <w:rPr>
-          <w:rFonts w:ascii="Arial" w:eastAsia="Times New Roman" w:hAnsi="Arial" w:cs="Arial"/>
-          <w:color w:val="000000"/>
-          <w:sz w:val="23"/>
-          <w:szCs w:val="23"/>
-          <w:shd w:val="clear" w:color="auto" w:fill="FFFFFF"/>
-          <w:lang w:val="en-US" w:eastAsia="pt-BR"/>
-        </w:rPr>
-        <w:t xml:space="preserve">:= </w:t>
-      </w:r>
-      <w:proofErr w:type="spellStart"/>
-      <w:r>
-        <w:rPr>
-          <w:rFonts w:ascii="Arial" w:eastAsia="Times New Roman" w:hAnsi="Arial" w:cs="Arial"/>
-          <w:color w:val="000000"/>
-          <w:sz w:val="23"/>
-          <w:szCs w:val="23"/>
-          <w:shd w:val="clear" w:color="auto" w:fill="FFFFFF"/>
-          <w:lang w:val="en-US" w:eastAsia="pt-BR"/>
-        </w:rPr>
-        <w:t>baseExpression</w:t>
-      </w:r>
-      <w:proofErr w:type="spellEnd"/>
-      <w:r>
-        <w:rPr>
-          <w:rFonts w:ascii="Arial" w:eastAsia="Times New Roman" w:hAnsi="Arial" w:cs="Arial"/>
-          <w:color w:val="000000"/>
-          <w:sz w:val="23"/>
-          <w:szCs w:val="23"/>
-          <w:shd w:val="clear" w:color="auto" w:fill="FFFFFF"/>
-          <w:lang w:val="en-US" w:eastAsia="pt-BR"/>
-        </w:rPr>
-        <w:t xml:space="preserve"> (</w:t>
-      </w:r>
-      <w:proofErr w:type="spellStart"/>
-      <w:r>
-        <w:rPr>
-          <w:rFonts w:ascii="Arial" w:eastAsia="Times New Roman" w:hAnsi="Arial" w:cs="Arial"/>
-          <w:color w:val="000000"/>
-          <w:sz w:val="23"/>
-          <w:szCs w:val="23"/>
-          <w:shd w:val="clear" w:color="auto" w:fill="FFFFFF"/>
-          <w:lang w:val="en-US" w:eastAsia="pt-BR"/>
-        </w:rPr>
-        <w:t>multiplicativeOperator</w:t>
-      </w:r>
-      <w:proofErr w:type="spellEnd"/>
-      <w:r>
-        <w:rPr>
-          <w:rFonts w:ascii="Arial" w:eastAsia="Times New Roman" w:hAnsi="Arial" w:cs="Arial"/>
-          <w:color w:val="000000"/>
-          <w:sz w:val="23"/>
-          <w:szCs w:val="23"/>
-          <w:shd w:val="clear" w:color="auto" w:fill="FFFFFF"/>
-          <w:lang w:val="en-US" w:eastAsia="pt-BR"/>
-        </w:rPr>
-        <w:t xml:space="preserve"> </w:t>
-      </w:r>
-      <w:proofErr w:type="spellStart"/>
-      <w:r>
-        <w:rPr>
-          <w:rFonts w:ascii="Arial" w:eastAsia="Times New Roman" w:hAnsi="Arial" w:cs="Arial"/>
-          <w:color w:val="000000"/>
-          <w:sz w:val="23"/>
-          <w:szCs w:val="23"/>
-          <w:shd w:val="clear" w:color="auto" w:fill="FFFFFF"/>
-          <w:lang w:val="en-US" w:eastAsia="pt-BR"/>
-        </w:rPr>
-        <w:t>baseExpression</w:t>
-      </w:r>
-      <w:proofErr w:type="spellEnd"/>
-      <w:r>
-        <w:rPr>
-          <w:rFonts w:ascii="Arial" w:eastAsia="Times New Roman" w:hAnsi="Arial" w:cs="Arial"/>
-          <w:color w:val="000000"/>
-          <w:sz w:val="23"/>
-          <w:szCs w:val="23"/>
-          <w:shd w:val="clear" w:color="auto" w:fill="FFFFFF"/>
-          <w:lang w:val="en-US" w:eastAsia="pt-BR"/>
-        </w:rPr>
-        <w:t>)*</w:t>
-      </w:r>
-    </w:p>
-    <w:p>
-      <w:pPr>
-        <w:spacing w:after="0" w:line="240" w:lineRule="auto"/>
-        <w:rPr>
-          <w:rFonts w:ascii="Times New Roman" w:eastAsia="Times New Roman" w:hAnsi="Times New Roman" w:cs="Times New Roman"/>
-          <w:color w:val="000000"/>
-          <w:sz w:val="23"/>
-          <w:szCs w:val="23"/>
-          <w:lang w:val="en-US" w:eastAsia="pt-BR"/>
-        </w:rPr>
-      </w:pPr>
-    </w:p>
-    <w:p>
-      <w:pPr>
-        <w:spacing w:after="0" w:line="240" w:lineRule="auto"/>
-        <w:rPr>
-          <w:rFonts w:ascii="Arial" w:eastAsia="Times New Roman" w:hAnsi="Arial" w:cs="Arial"/>
-          <w:color w:val="8DB3E2" w:themeColor="text2" w:themeTint="66"/>
-          <w:sz w:val="23"/>
-          <w:szCs w:val="23"/>
-          <w:shd w:val="clear" w:color="auto" w:fill="FFFFFF"/>
-          <w:lang w:eastAsia="pt-BR"/>
-        </w:rPr>
-      </w:pPr>
-      <w:r>
-        <w:rPr>
-          <w:rFonts w:ascii="Arial" w:eastAsia="Times New Roman" w:hAnsi="Arial" w:cs="Arial"/>
-          <w:color w:val="8DB3E2" w:themeColor="text2" w:themeTint="66"/>
-          <w:sz w:val="23"/>
-          <w:szCs w:val="23"/>
-          <w:shd w:val="clear" w:color="auto" w:fill="FFFFFF"/>
-          <w:lang w:eastAsia="pt-BR"/>
-        </w:rPr>
-        <w:t>4ª MUDANÇA</w:t>
       </w:r>
     </w:p>
     <w:p>
@@ -1834,7 +1554,28 @@
           <w:shd w:val="clear" w:color="auto" w:fill="FFFFFF"/>
           <w:lang w:val="en-US" w:eastAsia="pt-BR"/>
         </w:rPr>
-        <w:t xml:space="preserve"> (nil | </w:t>
+        <w:t xml:space="preserve"> (</w:t>
+      </w:r>
+      <w:r>
+        <w:rPr>
+          <w:rFonts w:ascii="Arial" w:hAnsi="Arial" w:cs="Arial"/>
+          <w:color w:val="000000"/>
+          <w:sz w:val="23"/>
+          <w:szCs w:val="23"/>
+          <w:shd w:val="clear" w:color="auto" w:fill="F9F9F9"/>
+        </w:rPr>
+        <w:t>ε</w:t>
+      </w:r>
+      <w:r>
+        <w:rPr>
+          <w:rFonts w:ascii="Arial" w:eastAsia="Times New Roman" w:hAnsi="Arial" w:cs="Arial"/>
+          <w:color w:val="000000"/>
+          <w:sz w:val="23"/>
+          <w:szCs w:val="23"/>
+          <w:shd w:val="clear" w:color="auto" w:fill="FFFFFF"/>
+          <w:lang w:val="en-US" w:eastAsia="pt-BR"/>
+        </w:rPr>
+        <w:t xml:space="preserve"> | </w:t>
       </w:r>
       <w:r>
         <w:rPr>
@@ -2354,7 +2095,6 @@
           <w:szCs w:val="23"/>
           <w:lang w:val="en-US" w:eastAsia="pt-BR"/>
         </w:rPr>
-        <w:lastRenderedPageBreak/>
         <w:t>additiveOperator</w:t>
       </w:r>
       <w:proofErr w:type="spellEnd"/>
@@ -3020,13 +2760,6 @@
         </w:rPr>
         <w:t xml:space="preserve"> | ‘ ’</w:t>
       </w:r>
-    </w:p>
-    <w:p>
-      <w:pPr>
-        <w:rPr>
-          <w:lang w:val="en-US"/>
-        </w:rPr>
-      </w:pPr>
     </w:p>
     <w:sectPr>
       <w:pgSz w:w="11906" w:h="16838"/>

</xml_diff>